<commit_message>
created a local version of the chatbot with a lot of placeholders
</commit_message>
<xml_diff>
--- a/Documentation.docx
+++ b/Documentation.docx
@@ -28,14 +28,1848 @@
     </w:p>
     <w:p>
       <w:pPr>
+        <w:spacing w:before="100" w:beforeAutospacing="1" w:after="100" w:afterAutospacing="1" w:line="240" w:lineRule="auto"/>
+        <w:rPr>
+          <w:rFonts w:ascii="Times New Roman" w:eastAsia="Times New Roman" w:hAnsi="Times New Roman" w:cs="Times New Roman"/>
+          <w:kern w:val="0"/>
+          <w:lang w:eastAsia="en-GB"/>
+          <w14:ligatures w14:val="none"/>
+        </w:rPr>
+      </w:pPr>
+      <w:r>
+        <w:rPr>
+          <w:rFonts w:ascii="Apple Color Emoji" w:eastAsia="Times New Roman" w:hAnsi="Apple Color Emoji" w:cs="Apple Color Emoji"/>
+          <w:b/>
+          <w:bCs/>
+          <w:kern w:val="0"/>
+          <w:lang w:eastAsia="en-GB"/>
+          <w14:ligatures w14:val="none"/>
+        </w:rPr>
+        <w:t>📝</w:t>
+      </w:r>
+      <w:r>
+        <w:rPr>
+          <w:rFonts w:ascii="Times New Roman" w:eastAsia="Times New Roman" w:hAnsi="Times New Roman" w:cs="Times New Roman"/>
+          <w:b/>
+          <w:bCs/>
+          <w:kern w:val="0"/>
+          <w:lang w:eastAsia="en-GB"/>
+          <w14:ligatures w14:val="none"/>
+        </w:rPr>
+        <w:t xml:space="preserve"> Technical Report (Pipelines &amp; Architecture)</w:t>
+      </w:r>
+    </w:p>
+    <w:p>
+      <w:pPr>
+        <w:spacing w:before="100" w:beforeAutospacing="1" w:after="100" w:afterAutospacing="1" w:line="240" w:lineRule="auto"/>
+        <w:outlineLvl w:val="2"/>
+        <w:rPr>
+          <w:rFonts w:ascii="Times New Roman" w:eastAsia="Times New Roman" w:hAnsi="Times New Roman" w:cs="Times New Roman"/>
+          <w:b/>
+          <w:bCs/>
+          <w:kern w:val="0"/>
+          <w:sz w:val="27"/>
+          <w:szCs w:val="27"/>
+          <w:lang w:eastAsia="en-GB"/>
+          <w14:ligatures w14:val="none"/>
+        </w:rPr>
+      </w:pPr>
+      <w:r>
+        <w:rPr>
+          <w:rFonts w:ascii="Times New Roman" w:eastAsia="Times New Roman" w:hAnsi="Times New Roman" w:cs="Times New Roman"/>
+          <w:b/>
+          <w:bCs/>
+          <w:kern w:val="0"/>
+          <w:sz w:val="27"/>
+          <w:szCs w:val="27"/>
+          <w:lang w:eastAsia="en-GB"/>
+          <w14:ligatures w14:val="none"/>
+        </w:rPr>
+        <w:t>1</w:t>
+      </w:r>
+      <w:r>
+        <w:rPr>
+          <w:rFonts w:ascii="Apple Color Emoji" w:eastAsia="Times New Roman" w:hAnsi="Apple Color Emoji" w:cs="Apple Color Emoji"/>
+          <w:b/>
+          <w:bCs/>
+          <w:kern w:val="0"/>
+          <w:sz w:val="27"/>
+          <w:szCs w:val="27"/>
+          <w:lang w:eastAsia="en-GB"/>
+          <w14:ligatures w14:val="none"/>
+        </w:rPr>
+        <w:t>️⃣</w:t>
+      </w:r>
+      <w:r>
+        <w:rPr>
+          <w:rFonts w:ascii="Times New Roman" w:eastAsia="Times New Roman" w:hAnsi="Times New Roman" w:cs="Times New Roman"/>
+          <w:b/>
+          <w:bCs/>
+          <w:kern w:val="0"/>
+          <w:sz w:val="27"/>
+          <w:szCs w:val="27"/>
+          <w:lang w:eastAsia="en-GB"/>
+          <w14:ligatures w14:val="none"/>
+        </w:rPr>
+        <w:t xml:space="preserve"> Architecture Overview</w:t>
+      </w:r>
+    </w:p>
+    <w:p>
+      <w:pPr>
+        <w:tabs>
+          <w:tab w:val="left" w:pos="916"/>
+          <w:tab w:val="left" w:pos="1832"/>
+          <w:tab w:val="left" w:pos="2748"/>
+          <w:tab w:val="left" w:pos="3664"/>
+          <w:tab w:val="left" w:pos="4580"/>
+          <w:tab w:val="left" w:pos="5496"/>
+          <w:tab w:val="left" w:pos="6412"/>
+          <w:tab w:val="left" w:pos="7328"/>
+          <w:tab w:val="left" w:pos="8244"/>
+          <w:tab w:val="left" w:pos="9160"/>
+          <w:tab w:val="left" w:pos="10076"/>
+          <w:tab w:val="left" w:pos="10992"/>
+          <w:tab w:val="left" w:pos="11908"/>
+          <w:tab w:val="left" w:pos="12824"/>
+          <w:tab w:val="left" w:pos="13740"/>
+          <w:tab w:val="left" w:pos="14656"/>
+        </w:tabs>
+        <w:spacing w:after="0" w:line="240" w:lineRule="auto"/>
+        <w:rPr>
+          <w:rFonts w:ascii="Courier New" w:eastAsia="Times New Roman" w:hAnsi="Courier New" w:cs="Courier New"/>
+          <w:kern w:val="0"/>
+          <w:sz w:val="20"/>
+          <w:szCs w:val="20"/>
+          <w:lang w:eastAsia="en-GB"/>
+          <w14:ligatures w14:val="none"/>
+        </w:rPr>
+      </w:pPr>
+      <w:proofErr w:type="spellStart"/>
+      <w:r>
+        <w:rPr>
+          <w:rFonts w:ascii="Courier New" w:eastAsia="Times New Roman" w:hAnsi="Courier New" w:cs="Courier New"/>
+          <w:kern w:val="0"/>
+          <w:sz w:val="20"/>
+          <w:szCs w:val="20"/>
+          <w:lang w:eastAsia="en-GB"/>
+          <w14:ligatures w14:val="none"/>
+        </w:rPr>
+        <w:t>graphql</w:t>
+      </w:r>
+      <w:proofErr w:type="spellEnd"/>
+    </w:p>
+    <w:p>
+      <w:pPr>
+        <w:tabs>
+          <w:tab w:val="left" w:pos="916"/>
+          <w:tab w:val="left" w:pos="1832"/>
+          <w:tab w:val="left" w:pos="2748"/>
+          <w:tab w:val="left" w:pos="3664"/>
+          <w:tab w:val="left" w:pos="4580"/>
+          <w:tab w:val="left" w:pos="5496"/>
+          <w:tab w:val="left" w:pos="6412"/>
+          <w:tab w:val="left" w:pos="7328"/>
+          <w:tab w:val="left" w:pos="8244"/>
+          <w:tab w:val="left" w:pos="9160"/>
+          <w:tab w:val="left" w:pos="10076"/>
+          <w:tab w:val="left" w:pos="10992"/>
+          <w:tab w:val="left" w:pos="11908"/>
+          <w:tab w:val="left" w:pos="12824"/>
+          <w:tab w:val="left" w:pos="13740"/>
+          <w:tab w:val="left" w:pos="14656"/>
+        </w:tabs>
+        <w:spacing w:after="0" w:line="240" w:lineRule="auto"/>
+        <w:rPr>
+          <w:rFonts w:ascii="Courier New" w:eastAsia="Times New Roman" w:hAnsi="Courier New" w:cs="Courier New"/>
+          <w:kern w:val="0"/>
+          <w:sz w:val="20"/>
+          <w:szCs w:val="20"/>
+          <w:lang w:eastAsia="en-GB"/>
+          <w14:ligatures w14:val="none"/>
+        </w:rPr>
+      </w:pPr>
+      <w:proofErr w:type="spellStart"/>
+      <w:r>
+        <w:rPr>
+          <w:rFonts w:ascii="Courier New" w:eastAsia="Times New Roman" w:hAnsi="Courier New" w:cs="Courier New"/>
+          <w:kern w:val="0"/>
+          <w:sz w:val="20"/>
+          <w:szCs w:val="20"/>
+          <w:lang w:eastAsia="en-GB"/>
+          <w14:ligatures w14:val="none"/>
+        </w:rPr>
+        <w:t>CopyEdit</w:t>
+      </w:r>
+      <w:proofErr w:type="spellEnd"/>
+    </w:p>
+    <w:p>
+      <w:pPr>
+        <w:tabs>
+          <w:tab w:val="left" w:pos="916"/>
+          <w:tab w:val="left" w:pos="1832"/>
+          <w:tab w:val="left" w:pos="2748"/>
+          <w:tab w:val="left" w:pos="3664"/>
+          <w:tab w:val="left" w:pos="4580"/>
+          <w:tab w:val="left" w:pos="5496"/>
+          <w:tab w:val="left" w:pos="6412"/>
+          <w:tab w:val="left" w:pos="7328"/>
+          <w:tab w:val="left" w:pos="8244"/>
+          <w:tab w:val="left" w:pos="9160"/>
+          <w:tab w:val="left" w:pos="10076"/>
+          <w:tab w:val="left" w:pos="10992"/>
+          <w:tab w:val="left" w:pos="11908"/>
+          <w:tab w:val="left" w:pos="12824"/>
+          <w:tab w:val="left" w:pos="13740"/>
+          <w:tab w:val="left" w:pos="14656"/>
+        </w:tabs>
+        <w:spacing w:after="0" w:line="240" w:lineRule="auto"/>
+        <w:rPr>
+          <w:rFonts w:ascii="Courier New" w:eastAsia="Times New Roman" w:hAnsi="Courier New" w:cs="Courier New"/>
+          <w:kern w:val="0"/>
+          <w:sz w:val="20"/>
+          <w:szCs w:val="20"/>
+          <w:lang w:eastAsia="en-GB"/>
+          <w14:ligatures w14:val="none"/>
+        </w:rPr>
+      </w:pPr>
+      <w:r>
+        <w:rPr>
+          <w:rFonts w:ascii="Courier New" w:eastAsia="Times New Roman" w:hAnsi="Courier New" w:cs="Courier New"/>
+          <w:kern w:val="0"/>
+          <w:sz w:val="20"/>
+          <w:szCs w:val="20"/>
+          <w:lang w:eastAsia="en-GB"/>
+          <w14:ligatures w14:val="none"/>
+        </w:rPr>
+        <w:t xml:space="preserve">                  ┌──────────────────────────────┐  </w:t>
+      </w:r>
+    </w:p>
+    <w:p>
+      <w:pPr>
+        <w:tabs>
+          <w:tab w:val="left" w:pos="916"/>
+          <w:tab w:val="left" w:pos="1832"/>
+          <w:tab w:val="left" w:pos="2748"/>
+          <w:tab w:val="left" w:pos="3664"/>
+          <w:tab w:val="left" w:pos="4580"/>
+          <w:tab w:val="left" w:pos="5496"/>
+          <w:tab w:val="left" w:pos="6412"/>
+          <w:tab w:val="left" w:pos="7328"/>
+          <w:tab w:val="left" w:pos="8244"/>
+          <w:tab w:val="left" w:pos="9160"/>
+          <w:tab w:val="left" w:pos="10076"/>
+          <w:tab w:val="left" w:pos="10992"/>
+          <w:tab w:val="left" w:pos="11908"/>
+          <w:tab w:val="left" w:pos="12824"/>
+          <w:tab w:val="left" w:pos="13740"/>
+          <w:tab w:val="left" w:pos="14656"/>
+        </w:tabs>
+        <w:spacing w:after="0" w:line="240" w:lineRule="auto"/>
+        <w:rPr>
+          <w:rFonts w:ascii="Courier New" w:eastAsia="Times New Roman" w:hAnsi="Courier New" w:cs="Courier New"/>
+          <w:kern w:val="0"/>
+          <w:sz w:val="20"/>
+          <w:szCs w:val="20"/>
+          <w:lang w:eastAsia="en-GB"/>
+          <w14:ligatures w14:val="none"/>
+        </w:rPr>
+      </w:pPr>
+      <w:r>
+        <w:rPr>
+          <w:rFonts w:ascii="Courier New" w:eastAsia="Times New Roman" w:hAnsi="Courier New" w:cs="Courier New"/>
+          <w:kern w:val="0"/>
+          <w:sz w:val="20"/>
+          <w:szCs w:val="20"/>
+          <w:lang w:eastAsia="en-GB"/>
+          <w14:ligatures w14:val="none"/>
+        </w:rPr>
+        <w:t xml:space="preserve">                  │        User Interface        │  </w:t>
+      </w:r>
+    </w:p>
+    <w:p>
+      <w:pPr>
+        <w:tabs>
+          <w:tab w:val="left" w:pos="916"/>
+          <w:tab w:val="left" w:pos="1832"/>
+          <w:tab w:val="left" w:pos="2748"/>
+          <w:tab w:val="left" w:pos="3664"/>
+          <w:tab w:val="left" w:pos="4580"/>
+          <w:tab w:val="left" w:pos="5496"/>
+          <w:tab w:val="left" w:pos="6412"/>
+          <w:tab w:val="left" w:pos="7328"/>
+          <w:tab w:val="left" w:pos="8244"/>
+          <w:tab w:val="left" w:pos="9160"/>
+          <w:tab w:val="left" w:pos="10076"/>
+          <w:tab w:val="left" w:pos="10992"/>
+          <w:tab w:val="left" w:pos="11908"/>
+          <w:tab w:val="left" w:pos="12824"/>
+          <w:tab w:val="left" w:pos="13740"/>
+          <w:tab w:val="left" w:pos="14656"/>
+        </w:tabs>
+        <w:spacing w:after="0" w:line="240" w:lineRule="auto"/>
+        <w:rPr>
+          <w:rFonts w:ascii="Courier New" w:eastAsia="Times New Roman" w:hAnsi="Courier New" w:cs="Courier New"/>
+          <w:kern w:val="0"/>
+          <w:sz w:val="20"/>
+          <w:szCs w:val="20"/>
+          <w:lang w:eastAsia="en-GB"/>
+          <w14:ligatures w14:val="none"/>
+        </w:rPr>
+      </w:pPr>
+      <w:r>
+        <w:rPr>
+          <w:rFonts w:ascii="Courier New" w:eastAsia="Times New Roman" w:hAnsi="Courier New" w:cs="Courier New"/>
+          <w:kern w:val="0"/>
+          <w:sz w:val="20"/>
+          <w:szCs w:val="20"/>
+          <w:lang w:eastAsia="en-GB"/>
+          <w14:ligatures w14:val="none"/>
+        </w:rPr>
+        <w:t xml:space="preserve">                  │  (</w:t>
+      </w:r>
+      <w:proofErr w:type="spellStart"/>
+      <w:r>
+        <w:rPr>
+          <w:rFonts w:ascii="Courier New" w:eastAsia="Times New Roman" w:hAnsi="Courier New" w:cs="Courier New"/>
+          <w:kern w:val="0"/>
+          <w:sz w:val="20"/>
+          <w:szCs w:val="20"/>
+          <w:lang w:eastAsia="en-GB"/>
+          <w14:ligatures w14:val="none"/>
+        </w:rPr>
+        <w:t>ipywidgets</w:t>
+      </w:r>
+      <w:proofErr w:type="spellEnd"/>
+      <w:r>
+        <w:rPr>
+          <w:rFonts w:ascii="Courier New" w:eastAsia="Times New Roman" w:hAnsi="Courier New" w:cs="Courier New"/>
+          <w:kern w:val="0"/>
+          <w:sz w:val="20"/>
+          <w:szCs w:val="20"/>
+          <w:lang w:eastAsia="en-GB"/>
+          <w14:ligatures w14:val="none"/>
+        </w:rPr>
+        <w:t xml:space="preserve"> Chat Interface) │  </w:t>
+      </w:r>
+    </w:p>
+    <w:p>
+      <w:pPr>
+        <w:tabs>
+          <w:tab w:val="left" w:pos="916"/>
+          <w:tab w:val="left" w:pos="1832"/>
+          <w:tab w:val="left" w:pos="2748"/>
+          <w:tab w:val="left" w:pos="3664"/>
+          <w:tab w:val="left" w:pos="4580"/>
+          <w:tab w:val="left" w:pos="5496"/>
+          <w:tab w:val="left" w:pos="6412"/>
+          <w:tab w:val="left" w:pos="7328"/>
+          <w:tab w:val="left" w:pos="8244"/>
+          <w:tab w:val="left" w:pos="9160"/>
+          <w:tab w:val="left" w:pos="10076"/>
+          <w:tab w:val="left" w:pos="10992"/>
+          <w:tab w:val="left" w:pos="11908"/>
+          <w:tab w:val="left" w:pos="12824"/>
+          <w:tab w:val="left" w:pos="13740"/>
+          <w:tab w:val="left" w:pos="14656"/>
+        </w:tabs>
+        <w:spacing w:after="0" w:line="240" w:lineRule="auto"/>
+        <w:rPr>
+          <w:rFonts w:ascii="Courier New" w:eastAsia="Times New Roman" w:hAnsi="Courier New" w:cs="Courier New"/>
+          <w:kern w:val="0"/>
+          <w:sz w:val="20"/>
+          <w:szCs w:val="20"/>
+          <w:lang w:eastAsia="en-GB"/>
+          <w14:ligatures w14:val="none"/>
+        </w:rPr>
+      </w:pPr>
+      <w:r>
+        <w:rPr>
+          <w:rFonts w:ascii="Courier New" w:eastAsia="Times New Roman" w:hAnsi="Courier New" w:cs="Courier New"/>
+          <w:kern w:val="0"/>
+          <w:sz w:val="20"/>
+          <w:szCs w:val="20"/>
+          <w:lang w:eastAsia="en-GB"/>
+          <w14:ligatures w14:val="none"/>
+        </w:rPr>
+        <w:t xml:space="preserve">                  └───────────────┬──────────────┘  </w:t>
+      </w:r>
+    </w:p>
+    <w:p>
+      <w:pPr>
+        <w:tabs>
+          <w:tab w:val="left" w:pos="916"/>
+          <w:tab w:val="left" w:pos="1832"/>
+          <w:tab w:val="left" w:pos="2748"/>
+          <w:tab w:val="left" w:pos="3664"/>
+          <w:tab w:val="left" w:pos="4580"/>
+          <w:tab w:val="left" w:pos="5496"/>
+          <w:tab w:val="left" w:pos="6412"/>
+          <w:tab w:val="left" w:pos="7328"/>
+          <w:tab w:val="left" w:pos="8244"/>
+          <w:tab w:val="left" w:pos="9160"/>
+          <w:tab w:val="left" w:pos="10076"/>
+          <w:tab w:val="left" w:pos="10992"/>
+          <w:tab w:val="left" w:pos="11908"/>
+          <w:tab w:val="left" w:pos="12824"/>
+          <w:tab w:val="left" w:pos="13740"/>
+          <w:tab w:val="left" w:pos="14656"/>
+        </w:tabs>
+        <w:spacing w:after="0" w:line="240" w:lineRule="auto"/>
+        <w:rPr>
+          <w:rFonts w:ascii="Courier New" w:eastAsia="Times New Roman" w:hAnsi="Courier New" w:cs="Courier New"/>
+          <w:kern w:val="0"/>
+          <w:sz w:val="20"/>
+          <w:szCs w:val="20"/>
+          <w:lang w:eastAsia="en-GB"/>
+          <w14:ligatures w14:val="none"/>
+        </w:rPr>
+      </w:pPr>
+      <w:r>
+        <w:rPr>
+          <w:rFonts w:ascii="Courier New" w:eastAsia="Times New Roman" w:hAnsi="Courier New" w:cs="Courier New"/>
+          <w:kern w:val="0"/>
+          <w:sz w:val="20"/>
+          <w:szCs w:val="20"/>
+          <w:lang w:eastAsia="en-GB"/>
+          <w14:ligatures w14:val="none"/>
+        </w:rPr>
+        <w:t xml:space="preserve">                                  │  </w:t>
+      </w:r>
+    </w:p>
+    <w:p>
+      <w:pPr>
+        <w:tabs>
+          <w:tab w:val="left" w:pos="916"/>
+          <w:tab w:val="left" w:pos="1832"/>
+          <w:tab w:val="left" w:pos="2748"/>
+          <w:tab w:val="left" w:pos="3664"/>
+          <w:tab w:val="left" w:pos="4580"/>
+          <w:tab w:val="left" w:pos="5496"/>
+          <w:tab w:val="left" w:pos="6412"/>
+          <w:tab w:val="left" w:pos="7328"/>
+          <w:tab w:val="left" w:pos="8244"/>
+          <w:tab w:val="left" w:pos="9160"/>
+          <w:tab w:val="left" w:pos="10076"/>
+          <w:tab w:val="left" w:pos="10992"/>
+          <w:tab w:val="left" w:pos="11908"/>
+          <w:tab w:val="left" w:pos="12824"/>
+          <w:tab w:val="left" w:pos="13740"/>
+          <w:tab w:val="left" w:pos="14656"/>
+        </w:tabs>
+        <w:spacing w:after="0" w:line="240" w:lineRule="auto"/>
+        <w:rPr>
+          <w:rFonts w:ascii="Courier New" w:eastAsia="Times New Roman" w:hAnsi="Courier New" w:cs="Courier New"/>
+          <w:kern w:val="0"/>
+          <w:sz w:val="20"/>
+          <w:szCs w:val="20"/>
+          <w:lang w:eastAsia="en-GB"/>
+          <w14:ligatures w14:val="none"/>
+        </w:rPr>
+      </w:pPr>
+      <w:r>
+        <w:rPr>
+          <w:rFonts w:ascii="Courier New" w:eastAsia="Times New Roman" w:hAnsi="Courier New" w:cs="Courier New"/>
+          <w:kern w:val="0"/>
+          <w:sz w:val="20"/>
+          <w:szCs w:val="20"/>
+          <w:lang w:eastAsia="en-GB"/>
+          <w14:ligatures w14:val="none"/>
+        </w:rPr>
+        <w:t xml:space="preserve">                                  ▼  </w:t>
+      </w:r>
+    </w:p>
+    <w:p>
+      <w:pPr>
+        <w:tabs>
+          <w:tab w:val="left" w:pos="916"/>
+          <w:tab w:val="left" w:pos="1832"/>
+          <w:tab w:val="left" w:pos="2748"/>
+          <w:tab w:val="left" w:pos="3664"/>
+          <w:tab w:val="left" w:pos="4580"/>
+          <w:tab w:val="left" w:pos="5496"/>
+          <w:tab w:val="left" w:pos="6412"/>
+          <w:tab w:val="left" w:pos="7328"/>
+          <w:tab w:val="left" w:pos="8244"/>
+          <w:tab w:val="left" w:pos="9160"/>
+          <w:tab w:val="left" w:pos="10076"/>
+          <w:tab w:val="left" w:pos="10992"/>
+          <w:tab w:val="left" w:pos="11908"/>
+          <w:tab w:val="left" w:pos="12824"/>
+          <w:tab w:val="left" w:pos="13740"/>
+          <w:tab w:val="left" w:pos="14656"/>
+        </w:tabs>
+        <w:spacing w:after="0" w:line="240" w:lineRule="auto"/>
+        <w:rPr>
+          <w:rFonts w:ascii="Courier New" w:eastAsia="Times New Roman" w:hAnsi="Courier New" w:cs="Courier New"/>
+          <w:kern w:val="0"/>
+          <w:sz w:val="20"/>
+          <w:szCs w:val="20"/>
+          <w:lang w:eastAsia="en-GB"/>
+          <w14:ligatures w14:val="none"/>
+        </w:rPr>
+      </w:pPr>
+      <w:r>
+        <w:rPr>
+          <w:rFonts w:ascii="Courier New" w:eastAsia="Times New Roman" w:hAnsi="Courier New" w:cs="Courier New"/>
+          <w:kern w:val="0"/>
+          <w:sz w:val="20"/>
+          <w:szCs w:val="20"/>
+          <w:lang w:eastAsia="en-GB"/>
+          <w14:ligatures w14:val="none"/>
+        </w:rPr>
+        <w:t xml:space="preserve">                  ┌──────────────────────────────┐  </w:t>
+      </w:r>
+    </w:p>
+    <w:p>
+      <w:pPr>
+        <w:tabs>
+          <w:tab w:val="left" w:pos="916"/>
+          <w:tab w:val="left" w:pos="1832"/>
+          <w:tab w:val="left" w:pos="2748"/>
+          <w:tab w:val="left" w:pos="3664"/>
+          <w:tab w:val="left" w:pos="4580"/>
+          <w:tab w:val="left" w:pos="5496"/>
+          <w:tab w:val="left" w:pos="6412"/>
+          <w:tab w:val="left" w:pos="7328"/>
+          <w:tab w:val="left" w:pos="8244"/>
+          <w:tab w:val="left" w:pos="9160"/>
+          <w:tab w:val="left" w:pos="10076"/>
+          <w:tab w:val="left" w:pos="10992"/>
+          <w:tab w:val="left" w:pos="11908"/>
+          <w:tab w:val="left" w:pos="12824"/>
+          <w:tab w:val="left" w:pos="13740"/>
+          <w:tab w:val="left" w:pos="14656"/>
+        </w:tabs>
+        <w:spacing w:after="0" w:line="240" w:lineRule="auto"/>
+        <w:rPr>
+          <w:rFonts w:ascii="Courier New" w:eastAsia="Times New Roman" w:hAnsi="Courier New" w:cs="Courier New"/>
+          <w:kern w:val="0"/>
+          <w:sz w:val="20"/>
+          <w:szCs w:val="20"/>
+          <w:lang w:eastAsia="en-GB"/>
+          <w14:ligatures w14:val="none"/>
+        </w:rPr>
+      </w:pPr>
+      <w:r>
+        <w:rPr>
+          <w:rFonts w:ascii="Courier New" w:eastAsia="Times New Roman" w:hAnsi="Courier New" w:cs="Courier New"/>
+          <w:kern w:val="0"/>
+          <w:sz w:val="20"/>
+          <w:szCs w:val="20"/>
+          <w:lang w:eastAsia="en-GB"/>
+          <w14:ligatures w14:val="none"/>
+        </w:rPr>
+        <w:t xml:space="preserve">                  │     Input Processing Layer   │  </w:t>
+      </w:r>
+    </w:p>
+    <w:p>
+      <w:pPr>
+        <w:tabs>
+          <w:tab w:val="left" w:pos="916"/>
+          <w:tab w:val="left" w:pos="1832"/>
+          <w:tab w:val="left" w:pos="2748"/>
+          <w:tab w:val="left" w:pos="3664"/>
+          <w:tab w:val="left" w:pos="4580"/>
+          <w:tab w:val="left" w:pos="5496"/>
+          <w:tab w:val="left" w:pos="6412"/>
+          <w:tab w:val="left" w:pos="7328"/>
+          <w:tab w:val="left" w:pos="8244"/>
+          <w:tab w:val="left" w:pos="9160"/>
+          <w:tab w:val="left" w:pos="10076"/>
+          <w:tab w:val="left" w:pos="10992"/>
+          <w:tab w:val="left" w:pos="11908"/>
+          <w:tab w:val="left" w:pos="12824"/>
+          <w:tab w:val="left" w:pos="13740"/>
+          <w:tab w:val="left" w:pos="14656"/>
+        </w:tabs>
+        <w:spacing w:after="0" w:line="240" w:lineRule="auto"/>
+        <w:rPr>
+          <w:rFonts w:ascii="Courier New" w:eastAsia="Times New Roman" w:hAnsi="Courier New" w:cs="Courier New"/>
+          <w:kern w:val="0"/>
+          <w:sz w:val="20"/>
+          <w:szCs w:val="20"/>
+          <w:lang w:eastAsia="en-GB"/>
+          <w14:ligatures w14:val="none"/>
+        </w:rPr>
+      </w:pPr>
+      <w:r>
+        <w:rPr>
+          <w:rFonts w:ascii="Courier New" w:eastAsia="Times New Roman" w:hAnsi="Courier New" w:cs="Courier New"/>
+          <w:kern w:val="0"/>
+          <w:sz w:val="20"/>
+          <w:szCs w:val="20"/>
+          <w:lang w:eastAsia="en-GB"/>
+          <w14:ligatures w14:val="none"/>
+        </w:rPr>
+        <w:t xml:space="preserve">                  └───────────────┬──────────────┘  </w:t>
+      </w:r>
+    </w:p>
+    <w:p>
+      <w:pPr>
+        <w:tabs>
+          <w:tab w:val="left" w:pos="916"/>
+          <w:tab w:val="left" w:pos="1832"/>
+          <w:tab w:val="left" w:pos="2748"/>
+          <w:tab w:val="left" w:pos="3664"/>
+          <w:tab w:val="left" w:pos="4580"/>
+          <w:tab w:val="left" w:pos="5496"/>
+          <w:tab w:val="left" w:pos="6412"/>
+          <w:tab w:val="left" w:pos="7328"/>
+          <w:tab w:val="left" w:pos="8244"/>
+          <w:tab w:val="left" w:pos="9160"/>
+          <w:tab w:val="left" w:pos="10076"/>
+          <w:tab w:val="left" w:pos="10992"/>
+          <w:tab w:val="left" w:pos="11908"/>
+          <w:tab w:val="left" w:pos="12824"/>
+          <w:tab w:val="left" w:pos="13740"/>
+          <w:tab w:val="left" w:pos="14656"/>
+        </w:tabs>
+        <w:spacing w:after="0" w:line="240" w:lineRule="auto"/>
+        <w:rPr>
+          <w:rFonts w:ascii="Courier New" w:eastAsia="Times New Roman" w:hAnsi="Courier New" w:cs="Courier New"/>
+          <w:kern w:val="0"/>
+          <w:sz w:val="20"/>
+          <w:szCs w:val="20"/>
+          <w:lang w:eastAsia="en-GB"/>
+          <w14:ligatures w14:val="none"/>
+        </w:rPr>
+      </w:pPr>
+      <w:r>
+        <w:rPr>
+          <w:rFonts w:ascii="Courier New" w:eastAsia="Times New Roman" w:hAnsi="Courier New" w:cs="Courier New"/>
+          <w:kern w:val="0"/>
+          <w:sz w:val="20"/>
+          <w:szCs w:val="20"/>
+          <w:lang w:eastAsia="en-GB"/>
+          <w14:ligatures w14:val="none"/>
+        </w:rPr>
+        <w:t xml:space="preserve">                                  │  </w:t>
+      </w:r>
+    </w:p>
+    <w:p>
+      <w:pPr>
+        <w:tabs>
+          <w:tab w:val="left" w:pos="916"/>
+          <w:tab w:val="left" w:pos="1832"/>
+          <w:tab w:val="left" w:pos="2748"/>
+          <w:tab w:val="left" w:pos="3664"/>
+          <w:tab w:val="left" w:pos="4580"/>
+          <w:tab w:val="left" w:pos="5496"/>
+          <w:tab w:val="left" w:pos="6412"/>
+          <w:tab w:val="left" w:pos="7328"/>
+          <w:tab w:val="left" w:pos="8244"/>
+          <w:tab w:val="left" w:pos="9160"/>
+          <w:tab w:val="left" w:pos="10076"/>
+          <w:tab w:val="left" w:pos="10992"/>
+          <w:tab w:val="left" w:pos="11908"/>
+          <w:tab w:val="left" w:pos="12824"/>
+          <w:tab w:val="left" w:pos="13740"/>
+          <w:tab w:val="left" w:pos="14656"/>
+        </w:tabs>
+        <w:spacing w:after="0" w:line="240" w:lineRule="auto"/>
+        <w:rPr>
+          <w:rFonts w:ascii="Courier New" w:eastAsia="Times New Roman" w:hAnsi="Courier New" w:cs="Courier New"/>
+          <w:kern w:val="0"/>
+          <w:sz w:val="20"/>
+          <w:szCs w:val="20"/>
+          <w:lang w:eastAsia="en-GB"/>
+          <w14:ligatures w14:val="none"/>
+        </w:rPr>
+      </w:pPr>
+      <w:r>
+        <w:rPr>
+          <w:rFonts w:ascii="Courier New" w:eastAsia="Times New Roman" w:hAnsi="Courier New" w:cs="Courier New"/>
+          <w:kern w:val="0"/>
+          <w:sz w:val="20"/>
+          <w:szCs w:val="20"/>
+          <w:lang w:eastAsia="en-GB"/>
+          <w14:ligatures w14:val="none"/>
+        </w:rPr>
+        <w:t xml:space="preserve">            ┌──────────────────────────────────────┐  </w:t>
+      </w:r>
+    </w:p>
+    <w:p>
+      <w:pPr>
+        <w:tabs>
+          <w:tab w:val="left" w:pos="916"/>
+          <w:tab w:val="left" w:pos="1832"/>
+          <w:tab w:val="left" w:pos="2748"/>
+          <w:tab w:val="left" w:pos="3664"/>
+          <w:tab w:val="left" w:pos="4580"/>
+          <w:tab w:val="left" w:pos="5496"/>
+          <w:tab w:val="left" w:pos="6412"/>
+          <w:tab w:val="left" w:pos="7328"/>
+          <w:tab w:val="left" w:pos="8244"/>
+          <w:tab w:val="left" w:pos="9160"/>
+          <w:tab w:val="left" w:pos="10076"/>
+          <w:tab w:val="left" w:pos="10992"/>
+          <w:tab w:val="left" w:pos="11908"/>
+          <w:tab w:val="left" w:pos="12824"/>
+          <w:tab w:val="left" w:pos="13740"/>
+          <w:tab w:val="left" w:pos="14656"/>
+        </w:tabs>
+        <w:spacing w:after="0" w:line="240" w:lineRule="auto"/>
+        <w:rPr>
+          <w:rFonts w:ascii="Courier New" w:eastAsia="Times New Roman" w:hAnsi="Courier New" w:cs="Courier New"/>
+          <w:kern w:val="0"/>
+          <w:sz w:val="20"/>
+          <w:szCs w:val="20"/>
+          <w:lang w:eastAsia="en-GB"/>
+          <w14:ligatures w14:val="none"/>
+        </w:rPr>
+      </w:pPr>
+      <w:r>
+        <w:rPr>
+          <w:rFonts w:ascii="Courier New" w:eastAsia="Times New Roman" w:hAnsi="Courier New" w:cs="Courier New"/>
+          <w:kern w:val="0"/>
+          <w:sz w:val="20"/>
+          <w:szCs w:val="20"/>
+          <w:lang w:eastAsia="en-GB"/>
+          <w14:ligatures w14:val="none"/>
+        </w:rPr>
+        <w:t xml:space="preserve">            │              Agent Router            │  </w:t>
+      </w:r>
+    </w:p>
+    <w:p>
+      <w:pPr>
+        <w:tabs>
+          <w:tab w:val="left" w:pos="916"/>
+          <w:tab w:val="left" w:pos="1832"/>
+          <w:tab w:val="left" w:pos="2748"/>
+          <w:tab w:val="left" w:pos="3664"/>
+          <w:tab w:val="left" w:pos="4580"/>
+          <w:tab w:val="left" w:pos="5496"/>
+          <w:tab w:val="left" w:pos="6412"/>
+          <w:tab w:val="left" w:pos="7328"/>
+          <w:tab w:val="left" w:pos="8244"/>
+          <w:tab w:val="left" w:pos="9160"/>
+          <w:tab w:val="left" w:pos="10076"/>
+          <w:tab w:val="left" w:pos="10992"/>
+          <w:tab w:val="left" w:pos="11908"/>
+          <w:tab w:val="left" w:pos="12824"/>
+          <w:tab w:val="left" w:pos="13740"/>
+          <w:tab w:val="left" w:pos="14656"/>
+        </w:tabs>
+        <w:spacing w:after="0" w:line="240" w:lineRule="auto"/>
+        <w:rPr>
+          <w:rFonts w:ascii="Courier New" w:eastAsia="Times New Roman" w:hAnsi="Courier New" w:cs="Courier New"/>
+          <w:kern w:val="0"/>
+          <w:sz w:val="20"/>
+          <w:szCs w:val="20"/>
+          <w:lang w:eastAsia="en-GB"/>
+          <w14:ligatures w14:val="none"/>
+        </w:rPr>
+      </w:pPr>
+      <w:r>
+        <w:rPr>
+          <w:rFonts w:ascii="Courier New" w:eastAsia="Times New Roman" w:hAnsi="Courier New" w:cs="Courier New"/>
+          <w:kern w:val="0"/>
+          <w:sz w:val="20"/>
+          <w:szCs w:val="20"/>
+          <w:lang w:eastAsia="en-GB"/>
+          <w14:ligatures w14:val="none"/>
+        </w:rPr>
+        <w:t xml:space="preserve">            └───────────────┬──────────────┬────────┘  </w:t>
+      </w:r>
+    </w:p>
+    <w:p>
+      <w:pPr>
+        <w:tabs>
+          <w:tab w:val="left" w:pos="916"/>
+          <w:tab w:val="left" w:pos="1832"/>
+          <w:tab w:val="left" w:pos="2748"/>
+          <w:tab w:val="left" w:pos="3664"/>
+          <w:tab w:val="left" w:pos="4580"/>
+          <w:tab w:val="left" w:pos="5496"/>
+          <w:tab w:val="left" w:pos="6412"/>
+          <w:tab w:val="left" w:pos="7328"/>
+          <w:tab w:val="left" w:pos="8244"/>
+          <w:tab w:val="left" w:pos="9160"/>
+          <w:tab w:val="left" w:pos="10076"/>
+          <w:tab w:val="left" w:pos="10992"/>
+          <w:tab w:val="left" w:pos="11908"/>
+          <w:tab w:val="left" w:pos="12824"/>
+          <w:tab w:val="left" w:pos="13740"/>
+          <w:tab w:val="left" w:pos="14656"/>
+        </w:tabs>
+        <w:spacing w:after="0" w:line="240" w:lineRule="auto"/>
+        <w:rPr>
+          <w:rFonts w:ascii="Courier New" w:eastAsia="Times New Roman" w:hAnsi="Courier New" w:cs="Courier New"/>
+          <w:kern w:val="0"/>
+          <w:sz w:val="20"/>
+          <w:szCs w:val="20"/>
+          <w:lang w:eastAsia="en-GB"/>
+          <w14:ligatures w14:val="none"/>
+        </w:rPr>
+      </w:pPr>
+      <w:r>
+        <w:rPr>
+          <w:rFonts w:ascii="Courier New" w:eastAsia="Times New Roman" w:hAnsi="Courier New" w:cs="Courier New"/>
+          <w:kern w:val="0"/>
+          <w:sz w:val="20"/>
+          <w:szCs w:val="20"/>
+          <w:lang w:eastAsia="en-GB"/>
+          <w14:ligatures w14:val="none"/>
+        </w:rPr>
+        <w:t xml:space="preserve">                ┌───────────────┐ ┌────────────────┐  </w:t>
+      </w:r>
+    </w:p>
+    <w:p>
+      <w:pPr>
+        <w:tabs>
+          <w:tab w:val="left" w:pos="916"/>
+          <w:tab w:val="left" w:pos="1832"/>
+          <w:tab w:val="left" w:pos="2748"/>
+          <w:tab w:val="left" w:pos="3664"/>
+          <w:tab w:val="left" w:pos="4580"/>
+          <w:tab w:val="left" w:pos="5496"/>
+          <w:tab w:val="left" w:pos="6412"/>
+          <w:tab w:val="left" w:pos="7328"/>
+          <w:tab w:val="left" w:pos="8244"/>
+          <w:tab w:val="left" w:pos="9160"/>
+          <w:tab w:val="left" w:pos="10076"/>
+          <w:tab w:val="left" w:pos="10992"/>
+          <w:tab w:val="left" w:pos="11908"/>
+          <w:tab w:val="left" w:pos="12824"/>
+          <w:tab w:val="left" w:pos="13740"/>
+          <w:tab w:val="left" w:pos="14656"/>
+        </w:tabs>
+        <w:spacing w:after="0" w:line="240" w:lineRule="auto"/>
+        <w:rPr>
+          <w:rFonts w:ascii="Courier New" w:eastAsia="Times New Roman" w:hAnsi="Courier New" w:cs="Courier New"/>
+          <w:kern w:val="0"/>
+          <w:sz w:val="20"/>
+          <w:szCs w:val="20"/>
+          <w:lang w:eastAsia="en-GB"/>
+          <w14:ligatures w14:val="none"/>
+        </w:rPr>
+      </w:pPr>
+      <w:r>
+        <w:rPr>
+          <w:rFonts w:ascii="Courier New" w:eastAsia="Times New Roman" w:hAnsi="Courier New" w:cs="Courier New"/>
+          <w:kern w:val="0"/>
+          <w:sz w:val="20"/>
+          <w:szCs w:val="20"/>
+          <w:lang w:eastAsia="en-GB"/>
+          <w14:ligatures w14:val="none"/>
+        </w:rPr>
+        <w:t xml:space="preserve">                │ Workout Agent │ │ Analysis Agent │  </w:t>
+      </w:r>
+    </w:p>
+    <w:p>
+      <w:pPr>
+        <w:tabs>
+          <w:tab w:val="left" w:pos="916"/>
+          <w:tab w:val="left" w:pos="1832"/>
+          <w:tab w:val="left" w:pos="2748"/>
+          <w:tab w:val="left" w:pos="3664"/>
+          <w:tab w:val="left" w:pos="4580"/>
+          <w:tab w:val="left" w:pos="5496"/>
+          <w:tab w:val="left" w:pos="6412"/>
+          <w:tab w:val="left" w:pos="7328"/>
+          <w:tab w:val="left" w:pos="8244"/>
+          <w:tab w:val="left" w:pos="9160"/>
+          <w:tab w:val="left" w:pos="10076"/>
+          <w:tab w:val="left" w:pos="10992"/>
+          <w:tab w:val="left" w:pos="11908"/>
+          <w:tab w:val="left" w:pos="12824"/>
+          <w:tab w:val="left" w:pos="13740"/>
+          <w:tab w:val="left" w:pos="14656"/>
+        </w:tabs>
+        <w:spacing w:after="0" w:line="240" w:lineRule="auto"/>
+        <w:rPr>
+          <w:rFonts w:ascii="Courier New" w:eastAsia="Times New Roman" w:hAnsi="Courier New" w:cs="Courier New"/>
+          <w:kern w:val="0"/>
+          <w:sz w:val="20"/>
+          <w:szCs w:val="20"/>
+          <w:lang w:eastAsia="en-GB"/>
+          <w14:ligatures w14:val="none"/>
+        </w:rPr>
+      </w:pPr>
+      <w:r>
+        <w:rPr>
+          <w:rFonts w:ascii="Courier New" w:eastAsia="Times New Roman" w:hAnsi="Courier New" w:cs="Courier New"/>
+          <w:kern w:val="0"/>
+          <w:sz w:val="20"/>
+          <w:szCs w:val="20"/>
+          <w:lang w:eastAsia="en-GB"/>
+          <w14:ligatures w14:val="none"/>
+        </w:rPr>
+        <w:t xml:space="preserve">                └───────────────┘ └────────────────┘  </w:t>
+      </w:r>
+    </w:p>
+    <w:p>
+      <w:pPr>
+        <w:tabs>
+          <w:tab w:val="left" w:pos="916"/>
+          <w:tab w:val="left" w:pos="1832"/>
+          <w:tab w:val="left" w:pos="2748"/>
+          <w:tab w:val="left" w:pos="3664"/>
+          <w:tab w:val="left" w:pos="4580"/>
+          <w:tab w:val="left" w:pos="5496"/>
+          <w:tab w:val="left" w:pos="6412"/>
+          <w:tab w:val="left" w:pos="7328"/>
+          <w:tab w:val="left" w:pos="8244"/>
+          <w:tab w:val="left" w:pos="9160"/>
+          <w:tab w:val="left" w:pos="10076"/>
+          <w:tab w:val="left" w:pos="10992"/>
+          <w:tab w:val="left" w:pos="11908"/>
+          <w:tab w:val="left" w:pos="12824"/>
+          <w:tab w:val="left" w:pos="13740"/>
+          <w:tab w:val="left" w:pos="14656"/>
+        </w:tabs>
+        <w:spacing w:after="0" w:line="240" w:lineRule="auto"/>
+        <w:rPr>
+          <w:rFonts w:ascii="Courier New" w:eastAsia="Times New Roman" w:hAnsi="Courier New" w:cs="Courier New"/>
+          <w:kern w:val="0"/>
+          <w:sz w:val="20"/>
+          <w:szCs w:val="20"/>
+          <w:lang w:eastAsia="en-GB"/>
+          <w14:ligatures w14:val="none"/>
+        </w:rPr>
+      </w:pPr>
+      <w:r>
+        <w:rPr>
+          <w:rFonts w:ascii="Courier New" w:eastAsia="Times New Roman" w:hAnsi="Courier New" w:cs="Courier New"/>
+          <w:kern w:val="0"/>
+          <w:sz w:val="20"/>
+          <w:szCs w:val="20"/>
+          <w:lang w:eastAsia="en-GB"/>
+          <w14:ligatures w14:val="none"/>
+        </w:rPr>
+        <w:t xml:space="preserve">                    ┌───────────────┐ ┌────────────────┐  </w:t>
+      </w:r>
+    </w:p>
+    <w:p>
+      <w:pPr>
+        <w:tabs>
+          <w:tab w:val="left" w:pos="916"/>
+          <w:tab w:val="left" w:pos="1832"/>
+          <w:tab w:val="left" w:pos="2748"/>
+          <w:tab w:val="left" w:pos="3664"/>
+          <w:tab w:val="left" w:pos="4580"/>
+          <w:tab w:val="left" w:pos="5496"/>
+          <w:tab w:val="left" w:pos="6412"/>
+          <w:tab w:val="left" w:pos="7328"/>
+          <w:tab w:val="left" w:pos="8244"/>
+          <w:tab w:val="left" w:pos="9160"/>
+          <w:tab w:val="left" w:pos="10076"/>
+          <w:tab w:val="left" w:pos="10992"/>
+          <w:tab w:val="left" w:pos="11908"/>
+          <w:tab w:val="left" w:pos="12824"/>
+          <w:tab w:val="left" w:pos="13740"/>
+          <w:tab w:val="left" w:pos="14656"/>
+        </w:tabs>
+        <w:spacing w:after="0" w:line="240" w:lineRule="auto"/>
+        <w:rPr>
+          <w:rFonts w:ascii="Courier New" w:eastAsia="Times New Roman" w:hAnsi="Courier New" w:cs="Courier New"/>
+          <w:kern w:val="0"/>
+          <w:sz w:val="20"/>
+          <w:szCs w:val="20"/>
+          <w:lang w:eastAsia="en-GB"/>
+          <w14:ligatures w14:val="none"/>
+        </w:rPr>
+      </w:pPr>
+      <w:r>
+        <w:rPr>
+          <w:rFonts w:ascii="Courier New" w:eastAsia="Times New Roman" w:hAnsi="Courier New" w:cs="Courier New"/>
+          <w:kern w:val="0"/>
+          <w:sz w:val="20"/>
+          <w:szCs w:val="20"/>
+          <w:lang w:eastAsia="en-GB"/>
+          <w14:ligatures w14:val="none"/>
+        </w:rPr>
+        <w:t xml:space="preserve">                    │ Swim Workouts │ │ Pace Analysis  │  </w:t>
+      </w:r>
+    </w:p>
+    <w:p>
+      <w:pPr>
+        <w:tabs>
+          <w:tab w:val="left" w:pos="916"/>
+          <w:tab w:val="left" w:pos="1832"/>
+          <w:tab w:val="left" w:pos="2748"/>
+          <w:tab w:val="left" w:pos="3664"/>
+          <w:tab w:val="left" w:pos="4580"/>
+          <w:tab w:val="left" w:pos="5496"/>
+          <w:tab w:val="left" w:pos="6412"/>
+          <w:tab w:val="left" w:pos="7328"/>
+          <w:tab w:val="left" w:pos="8244"/>
+          <w:tab w:val="left" w:pos="9160"/>
+          <w:tab w:val="left" w:pos="10076"/>
+          <w:tab w:val="left" w:pos="10992"/>
+          <w:tab w:val="left" w:pos="11908"/>
+          <w:tab w:val="left" w:pos="12824"/>
+          <w:tab w:val="left" w:pos="13740"/>
+          <w:tab w:val="left" w:pos="14656"/>
+        </w:tabs>
+        <w:spacing w:after="0" w:line="240" w:lineRule="auto"/>
+        <w:rPr>
+          <w:rFonts w:ascii="Courier New" w:eastAsia="Times New Roman" w:hAnsi="Courier New" w:cs="Courier New"/>
+          <w:kern w:val="0"/>
+          <w:sz w:val="20"/>
+          <w:szCs w:val="20"/>
+          <w:lang w:eastAsia="en-GB"/>
+          <w14:ligatures w14:val="none"/>
+        </w:rPr>
+      </w:pPr>
+      <w:r>
+        <w:rPr>
+          <w:rFonts w:ascii="Courier New" w:eastAsia="Times New Roman" w:hAnsi="Courier New" w:cs="Courier New"/>
+          <w:kern w:val="0"/>
+          <w:sz w:val="20"/>
+          <w:szCs w:val="20"/>
+          <w:lang w:eastAsia="en-GB"/>
+          <w14:ligatures w14:val="none"/>
+        </w:rPr>
+        <w:t xml:space="preserve">                    └───────────────┘ └────────────────┘  </w:t>
+      </w:r>
+    </w:p>
+    <w:p>
+      <w:pPr>
+        <w:tabs>
+          <w:tab w:val="left" w:pos="916"/>
+          <w:tab w:val="left" w:pos="1832"/>
+          <w:tab w:val="left" w:pos="2748"/>
+          <w:tab w:val="left" w:pos="3664"/>
+          <w:tab w:val="left" w:pos="4580"/>
+          <w:tab w:val="left" w:pos="5496"/>
+          <w:tab w:val="left" w:pos="6412"/>
+          <w:tab w:val="left" w:pos="7328"/>
+          <w:tab w:val="left" w:pos="8244"/>
+          <w:tab w:val="left" w:pos="9160"/>
+          <w:tab w:val="left" w:pos="10076"/>
+          <w:tab w:val="left" w:pos="10992"/>
+          <w:tab w:val="left" w:pos="11908"/>
+          <w:tab w:val="left" w:pos="12824"/>
+          <w:tab w:val="left" w:pos="13740"/>
+          <w:tab w:val="left" w:pos="14656"/>
+        </w:tabs>
+        <w:spacing w:after="0" w:line="240" w:lineRule="auto"/>
+        <w:rPr>
+          <w:rFonts w:ascii="Courier New" w:eastAsia="Times New Roman" w:hAnsi="Courier New" w:cs="Courier New"/>
+          <w:kern w:val="0"/>
+          <w:sz w:val="20"/>
+          <w:szCs w:val="20"/>
+          <w:lang w:eastAsia="en-GB"/>
+          <w14:ligatures w14:val="none"/>
+        </w:rPr>
+      </w:pPr>
+      <w:r>
+        <w:rPr>
+          <w:rFonts w:ascii="Courier New" w:eastAsia="Times New Roman" w:hAnsi="Courier New" w:cs="Courier New"/>
+          <w:kern w:val="0"/>
+          <w:sz w:val="20"/>
+          <w:szCs w:val="20"/>
+          <w:lang w:eastAsia="en-GB"/>
+          <w14:ligatures w14:val="none"/>
+        </w:rPr>
+        <w:t xml:space="preserve">                    ┌───────────────┐ ┌────────────────┐  </w:t>
+      </w:r>
+    </w:p>
+    <w:p>
+      <w:pPr>
+        <w:tabs>
+          <w:tab w:val="left" w:pos="916"/>
+          <w:tab w:val="left" w:pos="1832"/>
+          <w:tab w:val="left" w:pos="2748"/>
+          <w:tab w:val="left" w:pos="3664"/>
+          <w:tab w:val="left" w:pos="4580"/>
+          <w:tab w:val="left" w:pos="5496"/>
+          <w:tab w:val="left" w:pos="6412"/>
+          <w:tab w:val="left" w:pos="7328"/>
+          <w:tab w:val="left" w:pos="8244"/>
+          <w:tab w:val="left" w:pos="9160"/>
+          <w:tab w:val="left" w:pos="10076"/>
+          <w:tab w:val="left" w:pos="10992"/>
+          <w:tab w:val="left" w:pos="11908"/>
+          <w:tab w:val="left" w:pos="12824"/>
+          <w:tab w:val="left" w:pos="13740"/>
+          <w:tab w:val="left" w:pos="14656"/>
+        </w:tabs>
+        <w:spacing w:after="0" w:line="240" w:lineRule="auto"/>
+        <w:rPr>
+          <w:rFonts w:ascii="Courier New" w:eastAsia="Times New Roman" w:hAnsi="Courier New" w:cs="Courier New"/>
+          <w:kern w:val="0"/>
+          <w:sz w:val="20"/>
+          <w:szCs w:val="20"/>
+          <w:lang w:eastAsia="en-GB"/>
+          <w14:ligatures w14:val="none"/>
+        </w:rPr>
+      </w:pPr>
+      <w:r>
+        <w:rPr>
+          <w:rFonts w:ascii="Courier New" w:eastAsia="Times New Roman" w:hAnsi="Courier New" w:cs="Courier New"/>
+          <w:kern w:val="0"/>
+          <w:sz w:val="20"/>
+          <w:szCs w:val="20"/>
+          <w:lang w:eastAsia="en-GB"/>
+          <w14:ligatures w14:val="none"/>
+        </w:rPr>
+        <w:t xml:space="preserve">                    │ Dryland Plan  │ │ Injury Advice  │  </w:t>
+      </w:r>
+    </w:p>
+    <w:p>
+      <w:pPr>
+        <w:tabs>
+          <w:tab w:val="left" w:pos="916"/>
+          <w:tab w:val="left" w:pos="1832"/>
+          <w:tab w:val="left" w:pos="2748"/>
+          <w:tab w:val="left" w:pos="3664"/>
+          <w:tab w:val="left" w:pos="4580"/>
+          <w:tab w:val="left" w:pos="5496"/>
+          <w:tab w:val="left" w:pos="6412"/>
+          <w:tab w:val="left" w:pos="7328"/>
+          <w:tab w:val="left" w:pos="8244"/>
+          <w:tab w:val="left" w:pos="9160"/>
+          <w:tab w:val="left" w:pos="10076"/>
+          <w:tab w:val="left" w:pos="10992"/>
+          <w:tab w:val="left" w:pos="11908"/>
+          <w:tab w:val="left" w:pos="12824"/>
+          <w:tab w:val="left" w:pos="13740"/>
+          <w:tab w:val="left" w:pos="14656"/>
+        </w:tabs>
+        <w:spacing w:after="0" w:line="240" w:lineRule="auto"/>
+        <w:rPr>
+          <w:rFonts w:ascii="Courier New" w:eastAsia="Times New Roman" w:hAnsi="Courier New" w:cs="Courier New"/>
+          <w:kern w:val="0"/>
+          <w:sz w:val="20"/>
+          <w:szCs w:val="20"/>
+          <w:lang w:eastAsia="en-GB"/>
+          <w14:ligatures w14:val="none"/>
+        </w:rPr>
+      </w:pPr>
+      <w:r>
+        <w:rPr>
+          <w:rFonts w:ascii="Courier New" w:eastAsia="Times New Roman" w:hAnsi="Courier New" w:cs="Courier New"/>
+          <w:kern w:val="0"/>
+          <w:sz w:val="20"/>
+          <w:szCs w:val="20"/>
+          <w:lang w:eastAsia="en-GB"/>
+          <w14:ligatures w14:val="none"/>
+        </w:rPr>
+        <w:t xml:space="preserve">                    └───────────────┘ └────────────────┘  </w:t>
+      </w:r>
+    </w:p>
+    <w:p>
+      <w:pPr>
+        <w:tabs>
+          <w:tab w:val="left" w:pos="916"/>
+          <w:tab w:val="left" w:pos="1832"/>
+          <w:tab w:val="left" w:pos="2748"/>
+          <w:tab w:val="left" w:pos="3664"/>
+          <w:tab w:val="left" w:pos="4580"/>
+          <w:tab w:val="left" w:pos="5496"/>
+          <w:tab w:val="left" w:pos="6412"/>
+          <w:tab w:val="left" w:pos="7328"/>
+          <w:tab w:val="left" w:pos="8244"/>
+          <w:tab w:val="left" w:pos="9160"/>
+          <w:tab w:val="left" w:pos="10076"/>
+          <w:tab w:val="left" w:pos="10992"/>
+          <w:tab w:val="left" w:pos="11908"/>
+          <w:tab w:val="left" w:pos="12824"/>
+          <w:tab w:val="left" w:pos="13740"/>
+          <w:tab w:val="left" w:pos="14656"/>
+        </w:tabs>
+        <w:spacing w:after="0" w:line="240" w:lineRule="auto"/>
+        <w:rPr>
+          <w:rFonts w:ascii="Courier New" w:eastAsia="Times New Roman" w:hAnsi="Courier New" w:cs="Courier New"/>
+          <w:kern w:val="0"/>
+          <w:sz w:val="20"/>
+          <w:szCs w:val="20"/>
+          <w:lang w:eastAsia="en-GB"/>
+          <w14:ligatures w14:val="none"/>
+        </w:rPr>
+      </w:pPr>
+      <w:r>
+        <w:rPr>
+          <w:rFonts w:ascii="Courier New" w:eastAsia="Times New Roman" w:hAnsi="Courier New" w:cs="Courier New"/>
+          <w:kern w:val="0"/>
+          <w:sz w:val="20"/>
+          <w:szCs w:val="20"/>
+          <w:lang w:eastAsia="en-GB"/>
+          <w14:ligatures w14:val="none"/>
+        </w:rPr>
+        <w:t xml:space="preserve">                                  │  </w:t>
+      </w:r>
+    </w:p>
+    <w:p>
+      <w:pPr>
+        <w:tabs>
+          <w:tab w:val="left" w:pos="916"/>
+          <w:tab w:val="left" w:pos="1832"/>
+          <w:tab w:val="left" w:pos="2748"/>
+          <w:tab w:val="left" w:pos="3664"/>
+          <w:tab w:val="left" w:pos="4580"/>
+          <w:tab w:val="left" w:pos="5496"/>
+          <w:tab w:val="left" w:pos="6412"/>
+          <w:tab w:val="left" w:pos="7328"/>
+          <w:tab w:val="left" w:pos="8244"/>
+          <w:tab w:val="left" w:pos="9160"/>
+          <w:tab w:val="left" w:pos="10076"/>
+          <w:tab w:val="left" w:pos="10992"/>
+          <w:tab w:val="left" w:pos="11908"/>
+          <w:tab w:val="left" w:pos="12824"/>
+          <w:tab w:val="left" w:pos="13740"/>
+          <w:tab w:val="left" w:pos="14656"/>
+        </w:tabs>
+        <w:spacing w:after="0" w:line="240" w:lineRule="auto"/>
+        <w:rPr>
+          <w:rFonts w:ascii="Courier New" w:eastAsia="Times New Roman" w:hAnsi="Courier New" w:cs="Courier New"/>
+          <w:kern w:val="0"/>
+          <w:sz w:val="20"/>
+          <w:szCs w:val="20"/>
+          <w:lang w:eastAsia="en-GB"/>
+          <w14:ligatures w14:val="none"/>
+        </w:rPr>
+      </w:pPr>
+      <w:r>
+        <w:rPr>
+          <w:rFonts w:ascii="Courier New" w:eastAsia="Times New Roman" w:hAnsi="Courier New" w:cs="Courier New"/>
+          <w:kern w:val="0"/>
+          <w:sz w:val="20"/>
+          <w:szCs w:val="20"/>
+          <w:lang w:eastAsia="en-GB"/>
+          <w14:ligatures w14:val="none"/>
+        </w:rPr>
+        <w:t xml:space="preserve">                                  ▼  </w:t>
+      </w:r>
+    </w:p>
+    <w:p>
+      <w:pPr>
+        <w:tabs>
+          <w:tab w:val="left" w:pos="916"/>
+          <w:tab w:val="left" w:pos="1832"/>
+          <w:tab w:val="left" w:pos="2748"/>
+          <w:tab w:val="left" w:pos="3664"/>
+          <w:tab w:val="left" w:pos="4580"/>
+          <w:tab w:val="left" w:pos="5496"/>
+          <w:tab w:val="left" w:pos="6412"/>
+          <w:tab w:val="left" w:pos="7328"/>
+          <w:tab w:val="left" w:pos="8244"/>
+          <w:tab w:val="left" w:pos="9160"/>
+          <w:tab w:val="left" w:pos="10076"/>
+          <w:tab w:val="left" w:pos="10992"/>
+          <w:tab w:val="left" w:pos="11908"/>
+          <w:tab w:val="left" w:pos="12824"/>
+          <w:tab w:val="left" w:pos="13740"/>
+          <w:tab w:val="left" w:pos="14656"/>
+        </w:tabs>
+        <w:spacing w:after="0" w:line="240" w:lineRule="auto"/>
+        <w:rPr>
+          <w:rFonts w:ascii="Courier New" w:eastAsia="Times New Roman" w:hAnsi="Courier New" w:cs="Courier New"/>
+          <w:kern w:val="0"/>
+          <w:sz w:val="20"/>
+          <w:szCs w:val="20"/>
+          <w:lang w:eastAsia="en-GB"/>
+          <w14:ligatures w14:val="none"/>
+        </w:rPr>
+      </w:pPr>
+      <w:r>
+        <w:rPr>
+          <w:rFonts w:ascii="Courier New" w:eastAsia="Times New Roman" w:hAnsi="Courier New" w:cs="Courier New"/>
+          <w:kern w:val="0"/>
+          <w:sz w:val="20"/>
+          <w:szCs w:val="20"/>
+          <w:lang w:eastAsia="en-GB"/>
+          <w14:ligatures w14:val="none"/>
+        </w:rPr>
+        <w:t xml:space="preserve">                  ┌──────────────────────────────┐  </w:t>
+      </w:r>
+    </w:p>
+    <w:p>
+      <w:pPr>
+        <w:tabs>
+          <w:tab w:val="left" w:pos="916"/>
+          <w:tab w:val="left" w:pos="1832"/>
+          <w:tab w:val="left" w:pos="2748"/>
+          <w:tab w:val="left" w:pos="3664"/>
+          <w:tab w:val="left" w:pos="4580"/>
+          <w:tab w:val="left" w:pos="5496"/>
+          <w:tab w:val="left" w:pos="6412"/>
+          <w:tab w:val="left" w:pos="7328"/>
+          <w:tab w:val="left" w:pos="8244"/>
+          <w:tab w:val="left" w:pos="9160"/>
+          <w:tab w:val="left" w:pos="10076"/>
+          <w:tab w:val="left" w:pos="10992"/>
+          <w:tab w:val="left" w:pos="11908"/>
+          <w:tab w:val="left" w:pos="12824"/>
+          <w:tab w:val="left" w:pos="13740"/>
+          <w:tab w:val="left" w:pos="14656"/>
+        </w:tabs>
+        <w:spacing w:after="0" w:line="240" w:lineRule="auto"/>
+        <w:rPr>
+          <w:rFonts w:ascii="Courier New" w:eastAsia="Times New Roman" w:hAnsi="Courier New" w:cs="Courier New"/>
+          <w:kern w:val="0"/>
+          <w:sz w:val="20"/>
+          <w:szCs w:val="20"/>
+          <w:lang w:eastAsia="en-GB"/>
+          <w14:ligatures w14:val="none"/>
+        </w:rPr>
+      </w:pPr>
+      <w:r>
+        <w:rPr>
+          <w:rFonts w:ascii="Courier New" w:eastAsia="Times New Roman" w:hAnsi="Courier New" w:cs="Courier New"/>
+          <w:kern w:val="0"/>
+          <w:sz w:val="20"/>
+          <w:szCs w:val="20"/>
+          <w:lang w:eastAsia="en-GB"/>
+          <w14:ligatures w14:val="none"/>
+        </w:rPr>
+        <w:t xml:space="preserve">                  │        Feedback Logger       │  </w:t>
+      </w:r>
+    </w:p>
+    <w:p>
+      <w:pPr>
+        <w:tabs>
+          <w:tab w:val="left" w:pos="916"/>
+          <w:tab w:val="left" w:pos="1832"/>
+          <w:tab w:val="left" w:pos="2748"/>
+          <w:tab w:val="left" w:pos="3664"/>
+          <w:tab w:val="left" w:pos="4580"/>
+          <w:tab w:val="left" w:pos="5496"/>
+          <w:tab w:val="left" w:pos="6412"/>
+          <w:tab w:val="left" w:pos="7328"/>
+          <w:tab w:val="left" w:pos="8244"/>
+          <w:tab w:val="left" w:pos="9160"/>
+          <w:tab w:val="left" w:pos="10076"/>
+          <w:tab w:val="left" w:pos="10992"/>
+          <w:tab w:val="left" w:pos="11908"/>
+          <w:tab w:val="left" w:pos="12824"/>
+          <w:tab w:val="left" w:pos="13740"/>
+          <w:tab w:val="left" w:pos="14656"/>
+        </w:tabs>
+        <w:spacing w:after="0" w:line="240" w:lineRule="auto"/>
+        <w:rPr>
+          <w:rFonts w:ascii="Courier New" w:eastAsia="Times New Roman" w:hAnsi="Courier New" w:cs="Courier New"/>
+          <w:kern w:val="0"/>
+          <w:sz w:val="20"/>
+          <w:szCs w:val="20"/>
+          <w:lang w:eastAsia="en-GB"/>
+          <w14:ligatures w14:val="none"/>
+        </w:rPr>
+      </w:pPr>
+      <w:r>
+        <w:rPr>
+          <w:rFonts w:ascii="Courier New" w:eastAsia="Times New Roman" w:hAnsi="Courier New" w:cs="Courier New"/>
+          <w:kern w:val="0"/>
+          <w:sz w:val="20"/>
+          <w:szCs w:val="20"/>
+          <w:lang w:eastAsia="en-GB"/>
+          <w14:ligatures w14:val="none"/>
+        </w:rPr>
+        <w:t xml:space="preserve">                  │        (feedback.csv)        │  </w:t>
+      </w:r>
+    </w:p>
+    <w:p>
+      <w:pPr>
+        <w:tabs>
+          <w:tab w:val="left" w:pos="916"/>
+          <w:tab w:val="left" w:pos="1832"/>
+          <w:tab w:val="left" w:pos="2748"/>
+          <w:tab w:val="left" w:pos="3664"/>
+          <w:tab w:val="left" w:pos="4580"/>
+          <w:tab w:val="left" w:pos="5496"/>
+          <w:tab w:val="left" w:pos="6412"/>
+          <w:tab w:val="left" w:pos="7328"/>
+          <w:tab w:val="left" w:pos="8244"/>
+          <w:tab w:val="left" w:pos="9160"/>
+          <w:tab w:val="left" w:pos="10076"/>
+          <w:tab w:val="left" w:pos="10992"/>
+          <w:tab w:val="left" w:pos="11908"/>
+          <w:tab w:val="left" w:pos="12824"/>
+          <w:tab w:val="left" w:pos="13740"/>
+          <w:tab w:val="left" w:pos="14656"/>
+        </w:tabs>
+        <w:spacing w:after="0" w:line="240" w:lineRule="auto"/>
+        <w:rPr>
+          <w:rFonts w:ascii="Courier New" w:eastAsia="Times New Roman" w:hAnsi="Courier New" w:cs="Courier New"/>
+          <w:kern w:val="0"/>
+          <w:sz w:val="20"/>
+          <w:szCs w:val="20"/>
+          <w:lang w:eastAsia="en-GB"/>
+          <w14:ligatures w14:val="none"/>
+        </w:rPr>
+      </w:pPr>
+      <w:r>
+        <w:rPr>
+          <w:rFonts w:ascii="Courier New" w:eastAsia="Times New Roman" w:hAnsi="Courier New" w:cs="Courier New"/>
+          <w:kern w:val="0"/>
+          <w:sz w:val="20"/>
+          <w:szCs w:val="20"/>
+          <w:lang w:eastAsia="en-GB"/>
+          <w14:ligatures w14:val="none"/>
+        </w:rPr>
+        <w:t xml:space="preserve">                  └──────────────────────────────┘  </w:t>
+      </w:r>
+    </w:p>
+    <w:p>
+      <w:pPr>
+        <w:spacing w:before="100" w:beforeAutospacing="1" w:after="100" w:afterAutospacing="1" w:line="240" w:lineRule="auto"/>
+        <w:outlineLvl w:val="2"/>
+        <w:rPr>
+          <w:rFonts w:ascii="Times New Roman" w:eastAsia="Times New Roman" w:hAnsi="Times New Roman" w:cs="Times New Roman"/>
+          <w:b/>
+          <w:bCs/>
+          <w:kern w:val="0"/>
+          <w:sz w:val="27"/>
+          <w:szCs w:val="27"/>
+          <w:lang w:eastAsia="en-GB"/>
+          <w14:ligatures w14:val="none"/>
+        </w:rPr>
+      </w:pPr>
+      <w:r>
+        <w:rPr>
+          <w:rFonts w:ascii="Times New Roman" w:eastAsia="Times New Roman" w:hAnsi="Times New Roman" w:cs="Times New Roman"/>
+          <w:b/>
+          <w:bCs/>
+          <w:kern w:val="0"/>
+          <w:sz w:val="27"/>
+          <w:szCs w:val="27"/>
+          <w:lang w:eastAsia="en-GB"/>
+          <w14:ligatures w14:val="none"/>
+        </w:rPr>
+        <w:t>2</w:t>
+      </w:r>
+      <w:r>
+        <w:rPr>
+          <w:rFonts w:ascii="Apple Color Emoji" w:eastAsia="Times New Roman" w:hAnsi="Apple Color Emoji" w:cs="Apple Color Emoji"/>
+          <w:b/>
+          <w:bCs/>
+          <w:kern w:val="0"/>
+          <w:sz w:val="27"/>
+          <w:szCs w:val="27"/>
+          <w:lang w:eastAsia="en-GB"/>
+          <w14:ligatures w14:val="none"/>
+        </w:rPr>
+        <w:t>️⃣</w:t>
+      </w:r>
+      <w:r>
+        <w:rPr>
+          <w:rFonts w:ascii="Times New Roman" w:eastAsia="Times New Roman" w:hAnsi="Times New Roman" w:cs="Times New Roman"/>
+          <w:b/>
+          <w:bCs/>
+          <w:kern w:val="0"/>
+          <w:sz w:val="27"/>
+          <w:szCs w:val="27"/>
+          <w:lang w:eastAsia="en-GB"/>
+          <w14:ligatures w14:val="none"/>
+        </w:rPr>
+        <w:t xml:space="preserve"> Pipeline Breakdown</w:t>
+      </w:r>
+    </w:p>
+    <w:p>
+      <w:pPr>
+        <w:spacing w:before="100" w:beforeAutospacing="1" w:after="100" w:afterAutospacing="1" w:line="240" w:lineRule="auto"/>
+        <w:rPr>
+          <w:rFonts w:ascii="Times New Roman" w:eastAsia="Times New Roman" w:hAnsi="Times New Roman" w:cs="Times New Roman"/>
+          <w:kern w:val="0"/>
+          <w:lang w:eastAsia="en-GB"/>
+          <w14:ligatures w14:val="none"/>
+        </w:rPr>
+      </w:pPr>
+      <w:r>
+        <w:rPr>
+          <w:rFonts w:ascii="Times New Roman" w:eastAsia="Times New Roman" w:hAnsi="Times New Roman" w:cs="Times New Roman"/>
+          <w:b/>
+          <w:bCs/>
+          <w:kern w:val="0"/>
+          <w:lang w:eastAsia="en-GB"/>
+          <w14:ligatures w14:val="none"/>
+        </w:rPr>
+        <w:t>1. Input Processing:</w:t>
+      </w:r>
+    </w:p>
+    <w:p>
+      <w:pPr>
+        <w:numPr>
+          <w:ilvl w:val="0"/>
+          <w:numId w:val="1"/>
+        </w:numPr>
+        <w:spacing w:before="100" w:beforeAutospacing="1" w:after="100" w:afterAutospacing="1" w:line="240" w:lineRule="auto"/>
+        <w:rPr>
+          <w:rFonts w:ascii="Times New Roman" w:eastAsia="Times New Roman" w:hAnsi="Times New Roman" w:cs="Times New Roman"/>
+          <w:kern w:val="0"/>
+          <w:lang w:eastAsia="en-GB"/>
+          <w14:ligatures w14:val="none"/>
+        </w:rPr>
+      </w:pPr>
+      <w:r>
+        <w:rPr>
+          <w:rFonts w:ascii="Times New Roman" w:eastAsia="Times New Roman" w:hAnsi="Times New Roman" w:cs="Times New Roman"/>
+          <w:kern w:val="0"/>
+          <w:lang w:eastAsia="en-GB"/>
+          <w14:ligatures w14:val="none"/>
+        </w:rPr>
+        <w:t>Captures user questions via a text box (</w:t>
+      </w:r>
+      <w:proofErr w:type="spellStart"/>
+      <w:r>
+        <w:rPr>
+          <w:rFonts w:ascii="Times New Roman" w:eastAsia="Times New Roman" w:hAnsi="Times New Roman" w:cs="Times New Roman"/>
+          <w:kern w:val="0"/>
+          <w:lang w:eastAsia="en-GB"/>
+          <w14:ligatures w14:val="none"/>
+        </w:rPr>
+        <w:t>ipywidgets</w:t>
+      </w:r>
+      <w:proofErr w:type="spellEnd"/>
+      <w:r>
+        <w:rPr>
+          <w:rFonts w:ascii="Times New Roman" w:eastAsia="Times New Roman" w:hAnsi="Times New Roman" w:cs="Times New Roman"/>
+          <w:kern w:val="0"/>
+          <w:lang w:eastAsia="en-GB"/>
+          <w14:ligatures w14:val="none"/>
+        </w:rPr>
+        <w:t>).</w:t>
+      </w:r>
+    </w:p>
+    <w:p>
+      <w:pPr>
+        <w:numPr>
+          <w:ilvl w:val="0"/>
+          <w:numId w:val="1"/>
+        </w:numPr>
+        <w:spacing w:before="100" w:beforeAutospacing="1" w:after="100" w:afterAutospacing="1" w:line="240" w:lineRule="auto"/>
+        <w:rPr>
+          <w:rFonts w:ascii="Times New Roman" w:eastAsia="Times New Roman" w:hAnsi="Times New Roman" w:cs="Times New Roman"/>
+          <w:kern w:val="0"/>
+          <w:lang w:eastAsia="en-GB"/>
+          <w14:ligatures w14:val="none"/>
+        </w:rPr>
+      </w:pPr>
+      <w:r>
+        <w:rPr>
+          <w:rFonts w:ascii="Times New Roman" w:eastAsia="Times New Roman" w:hAnsi="Times New Roman" w:cs="Times New Roman"/>
+          <w:kern w:val="0"/>
+          <w:lang w:eastAsia="en-GB"/>
+          <w14:ligatures w14:val="none"/>
+        </w:rPr>
+        <w:t>Routes user input based on intent (workout, analysis, injury advice).</w:t>
+      </w:r>
+    </w:p>
+    <w:p>
+      <w:pPr>
+        <w:spacing w:before="100" w:beforeAutospacing="1" w:after="100" w:afterAutospacing="1" w:line="240" w:lineRule="auto"/>
+        <w:rPr>
+          <w:rFonts w:ascii="Times New Roman" w:eastAsia="Times New Roman" w:hAnsi="Times New Roman" w:cs="Times New Roman"/>
+          <w:kern w:val="0"/>
+          <w:lang w:eastAsia="en-GB"/>
+          <w14:ligatures w14:val="none"/>
+        </w:rPr>
+      </w:pPr>
+      <w:r>
+        <w:rPr>
+          <w:rFonts w:ascii="Times New Roman" w:eastAsia="Times New Roman" w:hAnsi="Times New Roman" w:cs="Times New Roman"/>
+          <w:b/>
+          <w:bCs/>
+          <w:kern w:val="0"/>
+          <w:lang w:eastAsia="en-GB"/>
+          <w14:ligatures w14:val="none"/>
+        </w:rPr>
+        <w:t>2. Swim Workout Generator:</w:t>
+      </w:r>
+    </w:p>
+    <w:p>
+      <w:pPr>
+        <w:numPr>
+          <w:ilvl w:val="0"/>
+          <w:numId w:val="2"/>
+        </w:numPr>
+        <w:spacing w:before="100" w:beforeAutospacing="1" w:after="100" w:afterAutospacing="1" w:line="240" w:lineRule="auto"/>
+        <w:rPr>
+          <w:rFonts w:ascii="Times New Roman" w:eastAsia="Times New Roman" w:hAnsi="Times New Roman" w:cs="Times New Roman"/>
+          <w:kern w:val="0"/>
+          <w:lang w:eastAsia="en-GB"/>
+          <w14:ligatures w14:val="none"/>
+        </w:rPr>
+      </w:pPr>
+      <w:r>
+        <w:rPr>
+          <w:rFonts w:ascii="Times New Roman" w:eastAsia="Times New Roman" w:hAnsi="Times New Roman" w:cs="Times New Roman"/>
+          <w:kern w:val="0"/>
+          <w:lang w:eastAsia="en-GB"/>
+          <w14:ligatures w14:val="none"/>
+        </w:rPr>
+        <w:t>Pulls randomized warm-ups, drills, main sets, and cool-downs inspired by the Masters Plan.</w:t>
+      </w:r>
+    </w:p>
+    <w:p>
+      <w:pPr>
+        <w:numPr>
+          <w:ilvl w:val="0"/>
+          <w:numId w:val="2"/>
+        </w:numPr>
+        <w:spacing w:before="100" w:beforeAutospacing="1" w:after="100" w:afterAutospacing="1" w:line="240" w:lineRule="auto"/>
+        <w:rPr>
+          <w:rFonts w:ascii="Times New Roman" w:eastAsia="Times New Roman" w:hAnsi="Times New Roman" w:cs="Times New Roman"/>
+          <w:kern w:val="0"/>
+          <w:lang w:eastAsia="en-GB"/>
+          <w14:ligatures w14:val="none"/>
+        </w:rPr>
+      </w:pPr>
+      <w:r>
+        <w:rPr>
+          <w:rFonts w:ascii="Times New Roman" w:eastAsia="Times New Roman" w:hAnsi="Times New Roman" w:cs="Times New Roman"/>
+          <w:kern w:val="0"/>
+          <w:lang w:eastAsia="en-GB"/>
+          <w14:ligatures w14:val="none"/>
+        </w:rPr>
+        <w:t>Supports customization based on style, intensity, and duration.</w:t>
+      </w:r>
+    </w:p>
+    <w:p>
+      <w:pPr>
+        <w:spacing w:before="100" w:beforeAutospacing="1" w:after="100" w:afterAutospacing="1" w:line="240" w:lineRule="auto"/>
+        <w:rPr>
+          <w:rFonts w:ascii="Times New Roman" w:eastAsia="Times New Roman" w:hAnsi="Times New Roman" w:cs="Times New Roman"/>
+          <w:kern w:val="0"/>
+          <w:lang w:eastAsia="en-GB"/>
+          <w14:ligatures w14:val="none"/>
+        </w:rPr>
+      </w:pPr>
+      <w:r>
+        <w:rPr>
+          <w:rFonts w:ascii="Times New Roman" w:eastAsia="Times New Roman" w:hAnsi="Times New Roman" w:cs="Times New Roman"/>
+          <w:b/>
+          <w:bCs/>
+          <w:kern w:val="0"/>
+          <w:lang w:eastAsia="en-GB"/>
+          <w14:ligatures w14:val="none"/>
+        </w:rPr>
+        <w:t>3. Dryland Workout Generator:</w:t>
+      </w:r>
+    </w:p>
+    <w:p>
+      <w:pPr>
+        <w:numPr>
+          <w:ilvl w:val="0"/>
+          <w:numId w:val="3"/>
+        </w:numPr>
+        <w:spacing w:before="100" w:beforeAutospacing="1" w:after="100" w:afterAutospacing="1" w:line="240" w:lineRule="auto"/>
+        <w:rPr>
+          <w:rFonts w:ascii="Times New Roman" w:eastAsia="Times New Roman" w:hAnsi="Times New Roman" w:cs="Times New Roman"/>
+          <w:kern w:val="0"/>
+          <w:lang w:eastAsia="en-GB"/>
+          <w14:ligatures w14:val="none"/>
+        </w:rPr>
+      </w:pPr>
+      <w:r>
+        <w:rPr>
+          <w:rFonts w:ascii="Times New Roman" w:eastAsia="Times New Roman" w:hAnsi="Times New Roman" w:cs="Times New Roman"/>
+          <w:kern w:val="0"/>
+          <w:lang w:eastAsia="en-GB"/>
+          <w14:ligatures w14:val="none"/>
+        </w:rPr>
+        <w:lastRenderedPageBreak/>
+        <w:t>Creates strength, core, and mobility-focused dryland plans.</w:t>
+      </w:r>
+    </w:p>
+    <w:p>
+      <w:pPr>
+        <w:spacing w:before="100" w:beforeAutospacing="1" w:after="100" w:afterAutospacing="1" w:line="240" w:lineRule="auto"/>
+        <w:rPr>
+          <w:rFonts w:ascii="Times New Roman" w:eastAsia="Times New Roman" w:hAnsi="Times New Roman" w:cs="Times New Roman"/>
+          <w:kern w:val="0"/>
+          <w:lang w:eastAsia="en-GB"/>
+          <w14:ligatures w14:val="none"/>
+        </w:rPr>
+      </w:pPr>
+      <w:r>
+        <w:rPr>
+          <w:rFonts w:ascii="Times New Roman" w:eastAsia="Times New Roman" w:hAnsi="Times New Roman" w:cs="Times New Roman"/>
+          <w:b/>
+          <w:bCs/>
+          <w:kern w:val="0"/>
+          <w:lang w:eastAsia="en-GB"/>
+          <w14:ligatures w14:val="none"/>
+        </w:rPr>
+        <w:t>4. Pace Analysis:</w:t>
+      </w:r>
+    </w:p>
+    <w:p>
+      <w:pPr>
+        <w:numPr>
+          <w:ilvl w:val="0"/>
+          <w:numId w:val="4"/>
+        </w:numPr>
+        <w:spacing w:before="100" w:beforeAutospacing="1" w:after="100" w:afterAutospacing="1" w:line="240" w:lineRule="auto"/>
+        <w:rPr>
+          <w:rFonts w:ascii="Times New Roman" w:eastAsia="Times New Roman" w:hAnsi="Times New Roman" w:cs="Times New Roman"/>
+          <w:kern w:val="0"/>
+          <w:lang w:eastAsia="en-GB"/>
+          <w14:ligatures w14:val="none"/>
+        </w:rPr>
+      </w:pPr>
+      <w:r>
+        <w:rPr>
+          <w:rFonts w:ascii="Times New Roman" w:eastAsia="Times New Roman" w:hAnsi="Times New Roman" w:cs="Times New Roman"/>
+          <w:kern w:val="0"/>
+          <w:lang w:eastAsia="en-GB"/>
+          <w14:ligatures w14:val="none"/>
+        </w:rPr>
+        <w:t>Accepts lap times and calculates average pace.</w:t>
+      </w:r>
+    </w:p>
+    <w:p>
+      <w:pPr>
+        <w:numPr>
+          <w:ilvl w:val="0"/>
+          <w:numId w:val="4"/>
+        </w:numPr>
+        <w:spacing w:before="100" w:beforeAutospacing="1" w:after="100" w:afterAutospacing="1" w:line="240" w:lineRule="auto"/>
+        <w:rPr>
+          <w:rFonts w:ascii="Times New Roman" w:eastAsia="Times New Roman" w:hAnsi="Times New Roman" w:cs="Times New Roman"/>
+          <w:kern w:val="0"/>
+          <w:lang w:eastAsia="en-GB"/>
+          <w14:ligatures w14:val="none"/>
+        </w:rPr>
+      </w:pPr>
+      <w:r>
+        <w:rPr>
+          <w:rFonts w:ascii="Times New Roman" w:eastAsia="Times New Roman" w:hAnsi="Times New Roman" w:cs="Times New Roman"/>
+          <w:kern w:val="0"/>
+          <w:lang w:eastAsia="en-GB"/>
+          <w14:ligatures w14:val="none"/>
+        </w:rPr>
+        <w:t>Provides performance feedback based on thresholds.</w:t>
+      </w:r>
+    </w:p>
+    <w:p>
+      <w:pPr>
+        <w:spacing w:before="100" w:beforeAutospacing="1" w:after="100" w:afterAutospacing="1" w:line="240" w:lineRule="auto"/>
+        <w:rPr>
+          <w:rFonts w:ascii="Times New Roman" w:eastAsia="Times New Roman" w:hAnsi="Times New Roman" w:cs="Times New Roman"/>
+          <w:kern w:val="0"/>
+          <w:lang w:eastAsia="en-GB"/>
+          <w14:ligatures w14:val="none"/>
+        </w:rPr>
+      </w:pPr>
+      <w:r>
+        <w:rPr>
+          <w:rFonts w:ascii="Times New Roman" w:eastAsia="Times New Roman" w:hAnsi="Times New Roman" w:cs="Times New Roman"/>
+          <w:b/>
+          <w:bCs/>
+          <w:kern w:val="0"/>
+          <w:lang w:eastAsia="en-GB"/>
+          <w14:ligatures w14:val="none"/>
+        </w:rPr>
+        <w:t>5. Injury Advice:</w:t>
+      </w:r>
+    </w:p>
+    <w:p>
+      <w:pPr>
+        <w:numPr>
+          <w:ilvl w:val="0"/>
+          <w:numId w:val="5"/>
+        </w:numPr>
+        <w:spacing w:before="100" w:beforeAutospacing="1" w:after="100" w:afterAutospacing="1" w:line="240" w:lineRule="auto"/>
+        <w:rPr>
+          <w:rFonts w:ascii="Times New Roman" w:eastAsia="Times New Roman" w:hAnsi="Times New Roman" w:cs="Times New Roman"/>
+          <w:kern w:val="0"/>
+          <w:lang w:eastAsia="en-GB"/>
+          <w14:ligatures w14:val="none"/>
+        </w:rPr>
+      </w:pPr>
+      <w:r>
+        <w:rPr>
+          <w:rFonts w:ascii="Times New Roman" w:eastAsia="Times New Roman" w:hAnsi="Times New Roman" w:cs="Times New Roman"/>
+          <w:kern w:val="0"/>
+          <w:lang w:eastAsia="en-GB"/>
+          <w14:ligatures w14:val="none"/>
+        </w:rPr>
+        <w:t>Suggests recovery exercises and treatment for common swimming injuries.</w:t>
+      </w:r>
+    </w:p>
+    <w:p>
+      <w:pPr>
+        <w:spacing w:before="100" w:beforeAutospacing="1" w:after="100" w:afterAutospacing="1" w:line="240" w:lineRule="auto"/>
+        <w:rPr>
+          <w:rFonts w:ascii="Times New Roman" w:eastAsia="Times New Roman" w:hAnsi="Times New Roman" w:cs="Times New Roman"/>
+          <w:kern w:val="0"/>
+          <w:lang w:eastAsia="en-GB"/>
+          <w14:ligatures w14:val="none"/>
+        </w:rPr>
+      </w:pPr>
+      <w:r>
+        <w:rPr>
+          <w:rFonts w:ascii="Times New Roman" w:eastAsia="Times New Roman" w:hAnsi="Times New Roman" w:cs="Times New Roman"/>
+          <w:b/>
+          <w:bCs/>
+          <w:kern w:val="0"/>
+          <w:lang w:eastAsia="en-GB"/>
+          <w14:ligatures w14:val="none"/>
+        </w:rPr>
+        <w:t>6. Feedback Logger:</w:t>
+      </w:r>
+    </w:p>
+    <w:p>
+      <w:pPr>
+        <w:numPr>
+          <w:ilvl w:val="0"/>
+          <w:numId w:val="6"/>
+        </w:numPr>
+        <w:spacing w:before="100" w:beforeAutospacing="1" w:after="100" w:afterAutospacing="1" w:line="240" w:lineRule="auto"/>
+        <w:rPr>
+          <w:rFonts w:ascii="Times New Roman" w:eastAsia="Times New Roman" w:hAnsi="Times New Roman" w:cs="Times New Roman"/>
+          <w:kern w:val="0"/>
+          <w:lang w:eastAsia="en-GB"/>
+          <w14:ligatures w14:val="none"/>
+        </w:rPr>
+      </w:pPr>
+      <w:r>
+        <w:rPr>
+          <w:rFonts w:ascii="Times New Roman" w:eastAsia="Times New Roman" w:hAnsi="Times New Roman" w:cs="Times New Roman"/>
+          <w:kern w:val="0"/>
+          <w:lang w:eastAsia="en-GB"/>
+          <w14:ligatures w14:val="none"/>
+        </w:rPr>
+        <w:t xml:space="preserve">Captures each interaction and logs user questions and chatbot responses into </w:t>
+      </w:r>
+      <w:r>
+        <w:rPr>
+          <w:rFonts w:ascii="Courier New" w:eastAsia="Times New Roman" w:hAnsi="Courier New" w:cs="Courier New"/>
+          <w:kern w:val="0"/>
+          <w:sz w:val="20"/>
+          <w:szCs w:val="20"/>
+          <w:lang w:eastAsia="en-GB"/>
+          <w14:ligatures w14:val="none"/>
+        </w:rPr>
+        <w:t>feedback.csv</w:t>
+      </w:r>
+      <w:r>
+        <w:rPr>
+          <w:rFonts w:ascii="Times New Roman" w:eastAsia="Times New Roman" w:hAnsi="Times New Roman" w:cs="Times New Roman"/>
+          <w:kern w:val="0"/>
+          <w:lang w:eastAsia="en-GB"/>
+          <w14:ligatures w14:val="none"/>
+        </w:rPr>
+        <w:t>.</w:t>
+      </w:r>
+    </w:p>
+    <w:p>
+      <w:pPr>
         <w:rPr>
           <w:lang w:val="en-US"/>
         </w:rPr>
       </w:pPr>
     </w:p>
+    <w:p>
+      <w:pPr>
+        <w:rPr>
+          <w:lang w:val="en-US"/>
+        </w:rPr>
+      </w:pPr>
+    </w:p>
+    <w:p>
+      <w:pPr>
+        <w:rPr>
+          <w:lang w:val="en-US"/>
+        </w:rPr>
+      </w:pPr>
+    </w:p>
     <w:sectPr>
-      <w:headerReference w:type="default" r:id="rId6"/>
-      <w:footerReference w:type="default" r:id="rId7"/>
+      <w:headerReference w:type="default" r:id="rId7"/>
+      <w:footerReference w:type="default" r:id="rId8"/>
       <w:pgSz w:w="11906" w:h="16838"/>
       <w:pgMar w:top="1440" w:right="1440" w:bottom="1440" w:left="1440" w:header="708" w:footer="708" w:gutter="0"/>
       <w:cols w:space="708"/>
@@ -350,6 +2184,923 @@
     </w:pPr>
   </w:p>
 </w:hdr>
+</file>
+
+<file path=word/numbering.xml><?xml version="1.0" encoding="utf-8"?>
+<w:numbering xmlns:wpc="http://schemas.microsoft.com/office/word/2010/wordprocessingCanvas" xmlns:cx="http://schemas.microsoft.com/office/drawing/2014/chartex" xmlns:cx1="http://schemas.microsoft.com/office/drawing/2015/9/8/chartex" xmlns:cx2="http://schemas.microsoft.com/office/drawing/2015/10/21/chartex" xmlns:cx3="http://schemas.microsoft.com/office/drawing/2016/5/9/chartex" xmlns:cx4="http://schemas.microsoft.com/office/drawing/2016/5/10/chartex" xmlns:cx5="http://schemas.microsoft.com/office/drawing/2016/5/11/chartex" xmlns:cx6="http://schemas.microsoft.com/office/drawing/2016/5/12/chartex" xmlns:cx7="http://schemas.microsoft.com/office/drawing/2016/5/13/chartex" xmlns:cx8="http://schemas.microsoft.com/office/drawing/2016/5/14/chartex" xmlns:mc="http://schemas.openxmlformats.org/markup-compatibility/2006" xmlns:aink="http://schemas.microsoft.com/office/drawing/2016/ink" xmlns:am3d="http://schemas.microsoft.com/office/drawing/2017/model3d" xmlns:o="urn:schemas-microsoft-com:office:office" xmlns:oel="http://schemas.microsoft.com/office/2019/extlst" xmlns:r="http://schemas.openxmlformats.org/officeDocument/2006/relationships" xmlns:m="http://schemas.openxmlformats.org/officeDocument/2006/math" xmlns:v="urn:schemas-microsoft-com:vml" xmlns:wp14="http://schemas.microsoft.com/office/word/2010/wordprocessingDrawing" xmlns:wp="http://schemas.openxmlformats.org/drawingml/2006/wordprocessingDrawing" xmlns:w10="urn:schemas-microsoft-com:office:word" xmlns:w="http://schemas.openxmlformats.org/wordprocessingml/2006/main" xmlns:w14="http://schemas.microsoft.com/office/word/2010/wordml" xmlns:w15="http://schemas.microsoft.com/office/word/2012/wordml" xmlns:w16cex="http://schemas.microsoft.com/office/word/2018/wordml/cex" xmlns:w16cid="http://schemas.microsoft.com/office/word/2016/wordml/cid" xmlns:w16="http://schemas.microsoft.com/office/word/2018/wordml" xmlns:w16du="http://schemas.microsoft.com/office/word/2023/wordml/word16du" xmlns:w16sdtdh="http://schemas.microsoft.com/office/word/2020/wordml/sdtdatahash" xmlns:w16sdtfl="http://schemas.microsoft.com/office/word/2024/wordml/sdtformatlock" xmlns:w16se="http://schemas.microsoft.com/office/word/2015/wordml/symex" xmlns:wpg="http://schemas.microsoft.com/office/word/2010/wordprocessingGroup" xmlns:wpi="http://schemas.microsoft.com/office/word/2010/wordprocessingInk" xmlns:wne="http://schemas.microsoft.com/office/word/2006/wordml" xmlns:wps="http://schemas.microsoft.com/office/word/2010/wordprocessingShape" mc:Ignorable="w14 w15 w16se w16cid w16 w16cex w16sdtdh w16sdtfl w16du wp14">
+  <w:abstractNum w:abstractNumId="0" w15:restartNumberingAfterBreak="0">
+    <w:nsid w:val="06DE1A54"/>
+    <w:multiLevelType w:val="multilevel"/>
+    <w:tmpl w:val="A392C266"/>
+    <w:lvl w:ilvl="0">
+      <w:start w:val="1"/>
+      <w:numFmt w:val="bullet"/>
+      <w:lvlText w:val=""/>
+      <w:lvlJc w:val="left"/>
+      <w:pPr>
+        <w:tabs>
+          <w:tab w:val="num" w:pos="720"/>
+        </w:tabs>
+        <w:ind w:left="720" w:hanging="360"/>
+      </w:pPr>
+      <w:rPr>
+        <w:rFonts w:ascii="Symbol" w:hAnsi="Symbol" w:hint="default"/>
+        <w:sz w:val="20"/>
+      </w:rPr>
+    </w:lvl>
+    <w:lvl w:ilvl="1" w:tentative="1">
+      <w:start w:val="1"/>
+      <w:numFmt w:val="bullet"/>
+      <w:lvlText w:val="o"/>
+      <w:lvlJc w:val="left"/>
+      <w:pPr>
+        <w:tabs>
+          <w:tab w:val="num" w:pos="1440"/>
+        </w:tabs>
+        <w:ind w:left="1440" w:hanging="360"/>
+      </w:pPr>
+      <w:rPr>
+        <w:rFonts w:ascii="Courier New" w:hAnsi="Courier New" w:hint="default"/>
+        <w:sz w:val="20"/>
+      </w:rPr>
+    </w:lvl>
+    <w:lvl w:ilvl="2" w:tentative="1">
+      <w:start w:val="1"/>
+      <w:numFmt w:val="bullet"/>
+      <w:lvlText w:val=""/>
+      <w:lvlJc w:val="left"/>
+      <w:pPr>
+        <w:tabs>
+          <w:tab w:val="num" w:pos="2160"/>
+        </w:tabs>
+        <w:ind w:left="2160" w:hanging="360"/>
+      </w:pPr>
+      <w:rPr>
+        <w:rFonts w:ascii="Wingdings" w:hAnsi="Wingdings" w:hint="default"/>
+        <w:sz w:val="20"/>
+      </w:rPr>
+    </w:lvl>
+    <w:lvl w:ilvl="3" w:tentative="1">
+      <w:start w:val="1"/>
+      <w:numFmt w:val="bullet"/>
+      <w:lvlText w:val=""/>
+      <w:lvlJc w:val="left"/>
+      <w:pPr>
+        <w:tabs>
+          <w:tab w:val="num" w:pos="2880"/>
+        </w:tabs>
+        <w:ind w:left="2880" w:hanging="360"/>
+      </w:pPr>
+      <w:rPr>
+        <w:rFonts w:ascii="Wingdings" w:hAnsi="Wingdings" w:hint="default"/>
+        <w:sz w:val="20"/>
+      </w:rPr>
+    </w:lvl>
+    <w:lvl w:ilvl="4" w:tentative="1">
+      <w:start w:val="1"/>
+      <w:numFmt w:val="bullet"/>
+      <w:lvlText w:val=""/>
+      <w:lvlJc w:val="left"/>
+      <w:pPr>
+        <w:tabs>
+          <w:tab w:val="num" w:pos="3600"/>
+        </w:tabs>
+        <w:ind w:left="3600" w:hanging="360"/>
+      </w:pPr>
+      <w:rPr>
+        <w:rFonts w:ascii="Wingdings" w:hAnsi="Wingdings" w:hint="default"/>
+        <w:sz w:val="20"/>
+      </w:rPr>
+    </w:lvl>
+    <w:lvl w:ilvl="5" w:tentative="1">
+      <w:start w:val="1"/>
+      <w:numFmt w:val="bullet"/>
+      <w:lvlText w:val=""/>
+      <w:lvlJc w:val="left"/>
+      <w:pPr>
+        <w:tabs>
+          <w:tab w:val="num" w:pos="4320"/>
+        </w:tabs>
+        <w:ind w:left="4320" w:hanging="360"/>
+      </w:pPr>
+      <w:rPr>
+        <w:rFonts w:ascii="Wingdings" w:hAnsi="Wingdings" w:hint="default"/>
+        <w:sz w:val="20"/>
+      </w:rPr>
+    </w:lvl>
+    <w:lvl w:ilvl="6" w:tentative="1">
+      <w:start w:val="1"/>
+      <w:numFmt w:val="bullet"/>
+      <w:lvlText w:val=""/>
+      <w:lvlJc w:val="left"/>
+      <w:pPr>
+        <w:tabs>
+          <w:tab w:val="num" w:pos="5040"/>
+        </w:tabs>
+        <w:ind w:left="5040" w:hanging="360"/>
+      </w:pPr>
+      <w:rPr>
+        <w:rFonts w:ascii="Wingdings" w:hAnsi="Wingdings" w:hint="default"/>
+        <w:sz w:val="20"/>
+      </w:rPr>
+    </w:lvl>
+    <w:lvl w:ilvl="7" w:tentative="1">
+      <w:start w:val="1"/>
+      <w:numFmt w:val="bullet"/>
+      <w:lvlText w:val=""/>
+      <w:lvlJc w:val="left"/>
+      <w:pPr>
+        <w:tabs>
+          <w:tab w:val="num" w:pos="5760"/>
+        </w:tabs>
+        <w:ind w:left="5760" w:hanging="360"/>
+      </w:pPr>
+      <w:rPr>
+        <w:rFonts w:ascii="Wingdings" w:hAnsi="Wingdings" w:hint="default"/>
+        <w:sz w:val="20"/>
+      </w:rPr>
+    </w:lvl>
+    <w:lvl w:ilvl="8" w:tentative="1">
+      <w:start w:val="1"/>
+      <w:numFmt w:val="bullet"/>
+      <w:lvlText w:val=""/>
+      <w:lvlJc w:val="left"/>
+      <w:pPr>
+        <w:tabs>
+          <w:tab w:val="num" w:pos="6480"/>
+        </w:tabs>
+        <w:ind w:left="6480" w:hanging="360"/>
+      </w:pPr>
+      <w:rPr>
+        <w:rFonts w:ascii="Wingdings" w:hAnsi="Wingdings" w:hint="default"/>
+        <w:sz w:val="20"/>
+      </w:rPr>
+    </w:lvl>
+  </w:abstractNum>
+  <w:abstractNum w:abstractNumId="1" w15:restartNumberingAfterBreak="0">
+    <w:nsid w:val="07393D30"/>
+    <w:multiLevelType w:val="multilevel"/>
+    <w:tmpl w:val="56BA92B8"/>
+    <w:lvl w:ilvl="0">
+      <w:start w:val="1"/>
+      <w:numFmt w:val="bullet"/>
+      <w:lvlText w:val=""/>
+      <w:lvlJc w:val="left"/>
+      <w:pPr>
+        <w:tabs>
+          <w:tab w:val="num" w:pos="720"/>
+        </w:tabs>
+        <w:ind w:left="720" w:hanging="360"/>
+      </w:pPr>
+      <w:rPr>
+        <w:rFonts w:ascii="Symbol" w:hAnsi="Symbol" w:hint="default"/>
+        <w:sz w:val="20"/>
+      </w:rPr>
+    </w:lvl>
+    <w:lvl w:ilvl="1" w:tentative="1">
+      <w:start w:val="1"/>
+      <w:numFmt w:val="bullet"/>
+      <w:lvlText w:val="o"/>
+      <w:lvlJc w:val="left"/>
+      <w:pPr>
+        <w:tabs>
+          <w:tab w:val="num" w:pos="1440"/>
+        </w:tabs>
+        <w:ind w:left="1440" w:hanging="360"/>
+      </w:pPr>
+      <w:rPr>
+        <w:rFonts w:ascii="Courier New" w:hAnsi="Courier New" w:hint="default"/>
+        <w:sz w:val="20"/>
+      </w:rPr>
+    </w:lvl>
+    <w:lvl w:ilvl="2" w:tentative="1">
+      <w:start w:val="1"/>
+      <w:numFmt w:val="bullet"/>
+      <w:lvlText w:val=""/>
+      <w:lvlJc w:val="left"/>
+      <w:pPr>
+        <w:tabs>
+          <w:tab w:val="num" w:pos="2160"/>
+        </w:tabs>
+        <w:ind w:left="2160" w:hanging="360"/>
+      </w:pPr>
+      <w:rPr>
+        <w:rFonts w:ascii="Wingdings" w:hAnsi="Wingdings" w:hint="default"/>
+        <w:sz w:val="20"/>
+      </w:rPr>
+    </w:lvl>
+    <w:lvl w:ilvl="3" w:tentative="1">
+      <w:start w:val="1"/>
+      <w:numFmt w:val="bullet"/>
+      <w:lvlText w:val=""/>
+      <w:lvlJc w:val="left"/>
+      <w:pPr>
+        <w:tabs>
+          <w:tab w:val="num" w:pos="2880"/>
+        </w:tabs>
+        <w:ind w:left="2880" w:hanging="360"/>
+      </w:pPr>
+      <w:rPr>
+        <w:rFonts w:ascii="Wingdings" w:hAnsi="Wingdings" w:hint="default"/>
+        <w:sz w:val="20"/>
+      </w:rPr>
+    </w:lvl>
+    <w:lvl w:ilvl="4" w:tentative="1">
+      <w:start w:val="1"/>
+      <w:numFmt w:val="bullet"/>
+      <w:lvlText w:val=""/>
+      <w:lvlJc w:val="left"/>
+      <w:pPr>
+        <w:tabs>
+          <w:tab w:val="num" w:pos="3600"/>
+        </w:tabs>
+        <w:ind w:left="3600" w:hanging="360"/>
+      </w:pPr>
+      <w:rPr>
+        <w:rFonts w:ascii="Wingdings" w:hAnsi="Wingdings" w:hint="default"/>
+        <w:sz w:val="20"/>
+      </w:rPr>
+    </w:lvl>
+    <w:lvl w:ilvl="5" w:tentative="1">
+      <w:start w:val="1"/>
+      <w:numFmt w:val="bullet"/>
+      <w:lvlText w:val=""/>
+      <w:lvlJc w:val="left"/>
+      <w:pPr>
+        <w:tabs>
+          <w:tab w:val="num" w:pos="4320"/>
+        </w:tabs>
+        <w:ind w:left="4320" w:hanging="360"/>
+      </w:pPr>
+      <w:rPr>
+        <w:rFonts w:ascii="Wingdings" w:hAnsi="Wingdings" w:hint="default"/>
+        <w:sz w:val="20"/>
+      </w:rPr>
+    </w:lvl>
+    <w:lvl w:ilvl="6" w:tentative="1">
+      <w:start w:val="1"/>
+      <w:numFmt w:val="bullet"/>
+      <w:lvlText w:val=""/>
+      <w:lvlJc w:val="left"/>
+      <w:pPr>
+        <w:tabs>
+          <w:tab w:val="num" w:pos="5040"/>
+        </w:tabs>
+        <w:ind w:left="5040" w:hanging="360"/>
+      </w:pPr>
+      <w:rPr>
+        <w:rFonts w:ascii="Wingdings" w:hAnsi="Wingdings" w:hint="default"/>
+        <w:sz w:val="20"/>
+      </w:rPr>
+    </w:lvl>
+    <w:lvl w:ilvl="7" w:tentative="1">
+      <w:start w:val="1"/>
+      <w:numFmt w:val="bullet"/>
+      <w:lvlText w:val=""/>
+      <w:lvlJc w:val="left"/>
+      <w:pPr>
+        <w:tabs>
+          <w:tab w:val="num" w:pos="5760"/>
+        </w:tabs>
+        <w:ind w:left="5760" w:hanging="360"/>
+      </w:pPr>
+      <w:rPr>
+        <w:rFonts w:ascii="Wingdings" w:hAnsi="Wingdings" w:hint="default"/>
+        <w:sz w:val="20"/>
+      </w:rPr>
+    </w:lvl>
+    <w:lvl w:ilvl="8" w:tentative="1">
+      <w:start w:val="1"/>
+      <w:numFmt w:val="bullet"/>
+      <w:lvlText w:val=""/>
+      <w:lvlJc w:val="left"/>
+      <w:pPr>
+        <w:tabs>
+          <w:tab w:val="num" w:pos="6480"/>
+        </w:tabs>
+        <w:ind w:left="6480" w:hanging="360"/>
+      </w:pPr>
+      <w:rPr>
+        <w:rFonts w:ascii="Wingdings" w:hAnsi="Wingdings" w:hint="default"/>
+        <w:sz w:val="20"/>
+      </w:rPr>
+    </w:lvl>
+  </w:abstractNum>
+  <w:abstractNum w:abstractNumId="2" w15:restartNumberingAfterBreak="0">
+    <w:nsid w:val="1A2530EA"/>
+    <w:multiLevelType w:val="multilevel"/>
+    <w:tmpl w:val="84ECB4E4"/>
+    <w:lvl w:ilvl="0">
+      <w:start w:val="1"/>
+      <w:numFmt w:val="bullet"/>
+      <w:lvlText w:val=""/>
+      <w:lvlJc w:val="left"/>
+      <w:pPr>
+        <w:tabs>
+          <w:tab w:val="num" w:pos="720"/>
+        </w:tabs>
+        <w:ind w:left="720" w:hanging="360"/>
+      </w:pPr>
+      <w:rPr>
+        <w:rFonts w:ascii="Symbol" w:hAnsi="Symbol" w:hint="default"/>
+        <w:sz w:val="20"/>
+      </w:rPr>
+    </w:lvl>
+    <w:lvl w:ilvl="1" w:tentative="1">
+      <w:start w:val="1"/>
+      <w:numFmt w:val="bullet"/>
+      <w:lvlText w:val="o"/>
+      <w:lvlJc w:val="left"/>
+      <w:pPr>
+        <w:tabs>
+          <w:tab w:val="num" w:pos="1440"/>
+        </w:tabs>
+        <w:ind w:left="1440" w:hanging="360"/>
+      </w:pPr>
+      <w:rPr>
+        <w:rFonts w:ascii="Courier New" w:hAnsi="Courier New" w:hint="default"/>
+        <w:sz w:val="20"/>
+      </w:rPr>
+    </w:lvl>
+    <w:lvl w:ilvl="2" w:tentative="1">
+      <w:start w:val="1"/>
+      <w:numFmt w:val="bullet"/>
+      <w:lvlText w:val=""/>
+      <w:lvlJc w:val="left"/>
+      <w:pPr>
+        <w:tabs>
+          <w:tab w:val="num" w:pos="2160"/>
+        </w:tabs>
+        <w:ind w:left="2160" w:hanging="360"/>
+      </w:pPr>
+      <w:rPr>
+        <w:rFonts w:ascii="Wingdings" w:hAnsi="Wingdings" w:hint="default"/>
+        <w:sz w:val="20"/>
+      </w:rPr>
+    </w:lvl>
+    <w:lvl w:ilvl="3" w:tentative="1">
+      <w:start w:val="1"/>
+      <w:numFmt w:val="bullet"/>
+      <w:lvlText w:val=""/>
+      <w:lvlJc w:val="left"/>
+      <w:pPr>
+        <w:tabs>
+          <w:tab w:val="num" w:pos="2880"/>
+        </w:tabs>
+        <w:ind w:left="2880" w:hanging="360"/>
+      </w:pPr>
+      <w:rPr>
+        <w:rFonts w:ascii="Wingdings" w:hAnsi="Wingdings" w:hint="default"/>
+        <w:sz w:val="20"/>
+      </w:rPr>
+    </w:lvl>
+    <w:lvl w:ilvl="4" w:tentative="1">
+      <w:start w:val="1"/>
+      <w:numFmt w:val="bullet"/>
+      <w:lvlText w:val=""/>
+      <w:lvlJc w:val="left"/>
+      <w:pPr>
+        <w:tabs>
+          <w:tab w:val="num" w:pos="3600"/>
+        </w:tabs>
+        <w:ind w:left="3600" w:hanging="360"/>
+      </w:pPr>
+      <w:rPr>
+        <w:rFonts w:ascii="Wingdings" w:hAnsi="Wingdings" w:hint="default"/>
+        <w:sz w:val="20"/>
+      </w:rPr>
+    </w:lvl>
+    <w:lvl w:ilvl="5" w:tentative="1">
+      <w:start w:val="1"/>
+      <w:numFmt w:val="bullet"/>
+      <w:lvlText w:val=""/>
+      <w:lvlJc w:val="left"/>
+      <w:pPr>
+        <w:tabs>
+          <w:tab w:val="num" w:pos="4320"/>
+        </w:tabs>
+        <w:ind w:left="4320" w:hanging="360"/>
+      </w:pPr>
+      <w:rPr>
+        <w:rFonts w:ascii="Wingdings" w:hAnsi="Wingdings" w:hint="default"/>
+        <w:sz w:val="20"/>
+      </w:rPr>
+    </w:lvl>
+    <w:lvl w:ilvl="6" w:tentative="1">
+      <w:start w:val="1"/>
+      <w:numFmt w:val="bullet"/>
+      <w:lvlText w:val=""/>
+      <w:lvlJc w:val="left"/>
+      <w:pPr>
+        <w:tabs>
+          <w:tab w:val="num" w:pos="5040"/>
+        </w:tabs>
+        <w:ind w:left="5040" w:hanging="360"/>
+      </w:pPr>
+      <w:rPr>
+        <w:rFonts w:ascii="Wingdings" w:hAnsi="Wingdings" w:hint="default"/>
+        <w:sz w:val="20"/>
+      </w:rPr>
+    </w:lvl>
+    <w:lvl w:ilvl="7" w:tentative="1">
+      <w:start w:val="1"/>
+      <w:numFmt w:val="bullet"/>
+      <w:lvlText w:val=""/>
+      <w:lvlJc w:val="left"/>
+      <w:pPr>
+        <w:tabs>
+          <w:tab w:val="num" w:pos="5760"/>
+        </w:tabs>
+        <w:ind w:left="5760" w:hanging="360"/>
+      </w:pPr>
+      <w:rPr>
+        <w:rFonts w:ascii="Wingdings" w:hAnsi="Wingdings" w:hint="default"/>
+        <w:sz w:val="20"/>
+      </w:rPr>
+    </w:lvl>
+    <w:lvl w:ilvl="8" w:tentative="1">
+      <w:start w:val="1"/>
+      <w:numFmt w:val="bullet"/>
+      <w:lvlText w:val=""/>
+      <w:lvlJc w:val="left"/>
+      <w:pPr>
+        <w:tabs>
+          <w:tab w:val="num" w:pos="6480"/>
+        </w:tabs>
+        <w:ind w:left="6480" w:hanging="360"/>
+      </w:pPr>
+      <w:rPr>
+        <w:rFonts w:ascii="Wingdings" w:hAnsi="Wingdings" w:hint="default"/>
+        <w:sz w:val="20"/>
+      </w:rPr>
+    </w:lvl>
+  </w:abstractNum>
+  <w:abstractNum w:abstractNumId="3" w15:restartNumberingAfterBreak="0">
+    <w:nsid w:val="48384172"/>
+    <w:multiLevelType w:val="multilevel"/>
+    <w:tmpl w:val="C4268722"/>
+    <w:lvl w:ilvl="0">
+      <w:start w:val="1"/>
+      <w:numFmt w:val="bullet"/>
+      <w:lvlText w:val=""/>
+      <w:lvlJc w:val="left"/>
+      <w:pPr>
+        <w:tabs>
+          <w:tab w:val="num" w:pos="720"/>
+        </w:tabs>
+        <w:ind w:left="720" w:hanging="360"/>
+      </w:pPr>
+      <w:rPr>
+        <w:rFonts w:ascii="Symbol" w:hAnsi="Symbol" w:hint="default"/>
+        <w:sz w:val="20"/>
+      </w:rPr>
+    </w:lvl>
+    <w:lvl w:ilvl="1" w:tentative="1">
+      <w:start w:val="1"/>
+      <w:numFmt w:val="bullet"/>
+      <w:lvlText w:val="o"/>
+      <w:lvlJc w:val="left"/>
+      <w:pPr>
+        <w:tabs>
+          <w:tab w:val="num" w:pos="1440"/>
+        </w:tabs>
+        <w:ind w:left="1440" w:hanging="360"/>
+      </w:pPr>
+      <w:rPr>
+        <w:rFonts w:ascii="Courier New" w:hAnsi="Courier New" w:hint="default"/>
+        <w:sz w:val="20"/>
+      </w:rPr>
+    </w:lvl>
+    <w:lvl w:ilvl="2" w:tentative="1">
+      <w:start w:val="1"/>
+      <w:numFmt w:val="bullet"/>
+      <w:lvlText w:val=""/>
+      <w:lvlJc w:val="left"/>
+      <w:pPr>
+        <w:tabs>
+          <w:tab w:val="num" w:pos="2160"/>
+        </w:tabs>
+        <w:ind w:left="2160" w:hanging="360"/>
+      </w:pPr>
+      <w:rPr>
+        <w:rFonts w:ascii="Wingdings" w:hAnsi="Wingdings" w:hint="default"/>
+        <w:sz w:val="20"/>
+      </w:rPr>
+    </w:lvl>
+    <w:lvl w:ilvl="3" w:tentative="1">
+      <w:start w:val="1"/>
+      <w:numFmt w:val="bullet"/>
+      <w:lvlText w:val=""/>
+      <w:lvlJc w:val="left"/>
+      <w:pPr>
+        <w:tabs>
+          <w:tab w:val="num" w:pos="2880"/>
+        </w:tabs>
+        <w:ind w:left="2880" w:hanging="360"/>
+      </w:pPr>
+      <w:rPr>
+        <w:rFonts w:ascii="Wingdings" w:hAnsi="Wingdings" w:hint="default"/>
+        <w:sz w:val="20"/>
+      </w:rPr>
+    </w:lvl>
+    <w:lvl w:ilvl="4" w:tentative="1">
+      <w:start w:val="1"/>
+      <w:numFmt w:val="bullet"/>
+      <w:lvlText w:val=""/>
+      <w:lvlJc w:val="left"/>
+      <w:pPr>
+        <w:tabs>
+          <w:tab w:val="num" w:pos="3600"/>
+        </w:tabs>
+        <w:ind w:left="3600" w:hanging="360"/>
+      </w:pPr>
+      <w:rPr>
+        <w:rFonts w:ascii="Wingdings" w:hAnsi="Wingdings" w:hint="default"/>
+        <w:sz w:val="20"/>
+      </w:rPr>
+    </w:lvl>
+    <w:lvl w:ilvl="5" w:tentative="1">
+      <w:start w:val="1"/>
+      <w:numFmt w:val="bullet"/>
+      <w:lvlText w:val=""/>
+      <w:lvlJc w:val="left"/>
+      <w:pPr>
+        <w:tabs>
+          <w:tab w:val="num" w:pos="4320"/>
+        </w:tabs>
+        <w:ind w:left="4320" w:hanging="360"/>
+      </w:pPr>
+      <w:rPr>
+        <w:rFonts w:ascii="Wingdings" w:hAnsi="Wingdings" w:hint="default"/>
+        <w:sz w:val="20"/>
+      </w:rPr>
+    </w:lvl>
+    <w:lvl w:ilvl="6" w:tentative="1">
+      <w:start w:val="1"/>
+      <w:numFmt w:val="bullet"/>
+      <w:lvlText w:val=""/>
+      <w:lvlJc w:val="left"/>
+      <w:pPr>
+        <w:tabs>
+          <w:tab w:val="num" w:pos="5040"/>
+        </w:tabs>
+        <w:ind w:left="5040" w:hanging="360"/>
+      </w:pPr>
+      <w:rPr>
+        <w:rFonts w:ascii="Wingdings" w:hAnsi="Wingdings" w:hint="default"/>
+        <w:sz w:val="20"/>
+      </w:rPr>
+    </w:lvl>
+    <w:lvl w:ilvl="7" w:tentative="1">
+      <w:start w:val="1"/>
+      <w:numFmt w:val="bullet"/>
+      <w:lvlText w:val=""/>
+      <w:lvlJc w:val="left"/>
+      <w:pPr>
+        <w:tabs>
+          <w:tab w:val="num" w:pos="5760"/>
+        </w:tabs>
+        <w:ind w:left="5760" w:hanging="360"/>
+      </w:pPr>
+      <w:rPr>
+        <w:rFonts w:ascii="Wingdings" w:hAnsi="Wingdings" w:hint="default"/>
+        <w:sz w:val="20"/>
+      </w:rPr>
+    </w:lvl>
+    <w:lvl w:ilvl="8" w:tentative="1">
+      <w:start w:val="1"/>
+      <w:numFmt w:val="bullet"/>
+      <w:lvlText w:val=""/>
+      <w:lvlJc w:val="left"/>
+      <w:pPr>
+        <w:tabs>
+          <w:tab w:val="num" w:pos="6480"/>
+        </w:tabs>
+        <w:ind w:left="6480" w:hanging="360"/>
+      </w:pPr>
+      <w:rPr>
+        <w:rFonts w:ascii="Wingdings" w:hAnsi="Wingdings" w:hint="default"/>
+        <w:sz w:val="20"/>
+      </w:rPr>
+    </w:lvl>
+  </w:abstractNum>
+  <w:abstractNum w:abstractNumId="4" w15:restartNumberingAfterBreak="0">
+    <w:nsid w:val="5032433E"/>
+    <w:multiLevelType w:val="multilevel"/>
+    <w:tmpl w:val="EAC2C742"/>
+    <w:lvl w:ilvl="0">
+      <w:start w:val="1"/>
+      <w:numFmt w:val="bullet"/>
+      <w:lvlText w:val=""/>
+      <w:lvlJc w:val="left"/>
+      <w:pPr>
+        <w:tabs>
+          <w:tab w:val="num" w:pos="720"/>
+        </w:tabs>
+        <w:ind w:left="720" w:hanging="360"/>
+      </w:pPr>
+      <w:rPr>
+        <w:rFonts w:ascii="Symbol" w:hAnsi="Symbol" w:hint="default"/>
+        <w:sz w:val="20"/>
+      </w:rPr>
+    </w:lvl>
+    <w:lvl w:ilvl="1" w:tentative="1">
+      <w:start w:val="1"/>
+      <w:numFmt w:val="bullet"/>
+      <w:lvlText w:val="o"/>
+      <w:lvlJc w:val="left"/>
+      <w:pPr>
+        <w:tabs>
+          <w:tab w:val="num" w:pos="1440"/>
+        </w:tabs>
+        <w:ind w:left="1440" w:hanging="360"/>
+      </w:pPr>
+      <w:rPr>
+        <w:rFonts w:ascii="Courier New" w:hAnsi="Courier New" w:hint="default"/>
+        <w:sz w:val="20"/>
+      </w:rPr>
+    </w:lvl>
+    <w:lvl w:ilvl="2" w:tentative="1">
+      <w:start w:val="1"/>
+      <w:numFmt w:val="bullet"/>
+      <w:lvlText w:val=""/>
+      <w:lvlJc w:val="left"/>
+      <w:pPr>
+        <w:tabs>
+          <w:tab w:val="num" w:pos="2160"/>
+        </w:tabs>
+        <w:ind w:left="2160" w:hanging="360"/>
+      </w:pPr>
+      <w:rPr>
+        <w:rFonts w:ascii="Wingdings" w:hAnsi="Wingdings" w:hint="default"/>
+        <w:sz w:val="20"/>
+      </w:rPr>
+    </w:lvl>
+    <w:lvl w:ilvl="3" w:tentative="1">
+      <w:start w:val="1"/>
+      <w:numFmt w:val="bullet"/>
+      <w:lvlText w:val=""/>
+      <w:lvlJc w:val="left"/>
+      <w:pPr>
+        <w:tabs>
+          <w:tab w:val="num" w:pos="2880"/>
+        </w:tabs>
+        <w:ind w:left="2880" w:hanging="360"/>
+      </w:pPr>
+      <w:rPr>
+        <w:rFonts w:ascii="Wingdings" w:hAnsi="Wingdings" w:hint="default"/>
+        <w:sz w:val="20"/>
+      </w:rPr>
+    </w:lvl>
+    <w:lvl w:ilvl="4" w:tentative="1">
+      <w:start w:val="1"/>
+      <w:numFmt w:val="bullet"/>
+      <w:lvlText w:val=""/>
+      <w:lvlJc w:val="left"/>
+      <w:pPr>
+        <w:tabs>
+          <w:tab w:val="num" w:pos="3600"/>
+        </w:tabs>
+        <w:ind w:left="3600" w:hanging="360"/>
+      </w:pPr>
+      <w:rPr>
+        <w:rFonts w:ascii="Wingdings" w:hAnsi="Wingdings" w:hint="default"/>
+        <w:sz w:val="20"/>
+      </w:rPr>
+    </w:lvl>
+    <w:lvl w:ilvl="5" w:tentative="1">
+      <w:start w:val="1"/>
+      <w:numFmt w:val="bullet"/>
+      <w:lvlText w:val=""/>
+      <w:lvlJc w:val="left"/>
+      <w:pPr>
+        <w:tabs>
+          <w:tab w:val="num" w:pos="4320"/>
+        </w:tabs>
+        <w:ind w:left="4320" w:hanging="360"/>
+      </w:pPr>
+      <w:rPr>
+        <w:rFonts w:ascii="Wingdings" w:hAnsi="Wingdings" w:hint="default"/>
+        <w:sz w:val="20"/>
+      </w:rPr>
+    </w:lvl>
+    <w:lvl w:ilvl="6" w:tentative="1">
+      <w:start w:val="1"/>
+      <w:numFmt w:val="bullet"/>
+      <w:lvlText w:val=""/>
+      <w:lvlJc w:val="left"/>
+      <w:pPr>
+        <w:tabs>
+          <w:tab w:val="num" w:pos="5040"/>
+        </w:tabs>
+        <w:ind w:left="5040" w:hanging="360"/>
+      </w:pPr>
+      <w:rPr>
+        <w:rFonts w:ascii="Wingdings" w:hAnsi="Wingdings" w:hint="default"/>
+        <w:sz w:val="20"/>
+      </w:rPr>
+    </w:lvl>
+    <w:lvl w:ilvl="7" w:tentative="1">
+      <w:start w:val="1"/>
+      <w:numFmt w:val="bullet"/>
+      <w:lvlText w:val=""/>
+      <w:lvlJc w:val="left"/>
+      <w:pPr>
+        <w:tabs>
+          <w:tab w:val="num" w:pos="5760"/>
+        </w:tabs>
+        <w:ind w:left="5760" w:hanging="360"/>
+      </w:pPr>
+      <w:rPr>
+        <w:rFonts w:ascii="Wingdings" w:hAnsi="Wingdings" w:hint="default"/>
+        <w:sz w:val="20"/>
+      </w:rPr>
+    </w:lvl>
+    <w:lvl w:ilvl="8" w:tentative="1">
+      <w:start w:val="1"/>
+      <w:numFmt w:val="bullet"/>
+      <w:lvlText w:val=""/>
+      <w:lvlJc w:val="left"/>
+      <w:pPr>
+        <w:tabs>
+          <w:tab w:val="num" w:pos="6480"/>
+        </w:tabs>
+        <w:ind w:left="6480" w:hanging="360"/>
+      </w:pPr>
+      <w:rPr>
+        <w:rFonts w:ascii="Wingdings" w:hAnsi="Wingdings" w:hint="default"/>
+        <w:sz w:val="20"/>
+      </w:rPr>
+    </w:lvl>
+  </w:abstractNum>
+  <w:abstractNum w:abstractNumId="5" w15:restartNumberingAfterBreak="0">
+    <w:nsid w:val="747E5929"/>
+    <w:multiLevelType w:val="multilevel"/>
+    <w:tmpl w:val="A6D2528A"/>
+    <w:lvl w:ilvl="0">
+      <w:start w:val="1"/>
+      <w:numFmt w:val="bullet"/>
+      <w:lvlText w:val=""/>
+      <w:lvlJc w:val="left"/>
+      <w:pPr>
+        <w:tabs>
+          <w:tab w:val="num" w:pos="720"/>
+        </w:tabs>
+        <w:ind w:left="720" w:hanging="360"/>
+      </w:pPr>
+      <w:rPr>
+        <w:rFonts w:ascii="Symbol" w:hAnsi="Symbol" w:hint="default"/>
+        <w:sz w:val="20"/>
+      </w:rPr>
+    </w:lvl>
+    <w:lvl w:ilvl="1" w:tentative="1">
+      <w:start w:val="1"/>
+      <w:numFmt w:val="bullet"/>
+      <w:lvlText w:val="o"/>
+      <w:lvlJc w:val="left"/>
+      <w:pPr>
+        <w:tabs>
+          <w:tab w:val="num" w:pos="1440"/>
+        </w:tabs>
+        <w:ind w:left="1440" w:hanging="360"/>
+      </w:pPr>
+      <w:rPr>
+        <w:rFonts w:ascii="Courier New" w:hAnsi="Courier New" w:hint="default"/>
+        <w:sz w:val="20"/>
+      </w:rPr>
+    </w:lvl>
+    <w:lvl w:ilvl="2" w:tentative="1">
+      <w:start w:val="1"/>
+      <w:numFmt w:val="bullet"/>
+      <w:lvlText w:val=""/>
+      <w:lvlJc w:val="left"/>
+      <w:pPr>
+        <w:tabs>
+          <w:tab w:val="num" w:pos="2160"/>
+        </w:tabs>
+        <w:ind w:left="2160" w:hanging="360"/>
+      </w:pPr>
+      <w:rPr>
+        <w:rFonts w:ascii="Wingdings" w:hAnsi="Wingdings" w:hint="default"/>
+        <w:sz w:val="20"/>
+      </w:rPr>
+    </w:lvl>
+    <w:lvl w:ilvl="3" w:tentative="1">
+      <w:start w:val="1"/>
+      <w:numFmt w:val="bullet"/>
+      <w:lvlText w:val=""/>
+      <w:lvlJc w:val="left"/>
+      <w:pPr>
+        <w:tabs>
+          <w:tab w:val="num" w:pos="2880"/>
+        </w:tabs>
+        <w:ind w:left="2880" w:hanging="360"/>
+      </w:pPr>
+      <w:rPr>
+        <w:rFonts w:ascii="Wingdings" w:hAnsi="Wingdings" w:hint="default"/>
+        <w:sz w:val="20"/>
+      </w:rPr>
+    </w:lvl>
+    <w:lvl w:ilvl="4" w:tentative="1">
+      <w:start w:val="1"/>
+      <w:numFmt w:val="bullet"/>
+      <w:lvlText w:val=""/>
+      <w:lvlJc w:val="left"/>
+      <w:pPr>
+        <w:tabs>
+          <w:tab w:val="num" w:pos="3600"/>
+        </w:tabs>
+        <w:ind w:left="3600" w:hanging="360"/>
+      </w:pPr>
+      <w:rPr>
+        <w:rFonts w:ascii="Wingdings" w:hAnsi="Wingdings" w:hint="default"/>
+        <w:sz w:val="20"/>
+      </w:rPr>
+    </w:lvl>
+    <w:lvl w:ilvl="5" w:tentative="1">
+      <w:start w:val="1"/>
+      <w:numFmt w:val="bullet"/>
+      <w:lvlText w:val=""/>
+      <w:lvlJc w:val="left"/>
+      <w:pPr>
+        <w:tabs>
+          <w:tab w:val="num" w:pos="4320"/>
+        </w:tabs>
+        <w:ind w:left="4320" w:hanging="360"/>
+      </w:pPr>
+      <w:rPr>
+        <w:rFonts w:ascii="Wingdings" w:hAnsi="Wingdings" w:hint="default"/>
+        <w:sz w:val="20"/>
+      </w:rPr>
+    </w:lvl>
+    <w:lvl w:ilvl="6" w:tentative="1">
+      <w:start w:val="1"/>
+      <w:numFmt w:val="bullet"/>
+      <w:lvlText w:val=""/>
+      <w:lvlJc w:val="left"/>
+      <w:pPr>
+        <w:tabs>
+          <w:tab w:val="num" w:pos="5040"/>
+        </w:tabs>
+        <w:ind w:left="5040" w:hanging="360"/>
+      </w:pPr>
+      <w:rPr>
+        <w:rFonts w:ascii="Wingdings" w:hAnsi="Wingdings" w:hint="default"/>
+        <w:sz w:val="20"/>
+      </w:rPr>
+    </w:lvl>
+    <w:lvl w:ilvl="7" w:tentative="1">
+      <w:start w:val="1"/>
+      <w:numFmt w:val="bullet"/>
+      <w:lvlText w:val=""/>
+      <w:lvlJc w:val="left"/>
+      <w:pPr>
+        <w:tabs>
+          <w:tab w:val="num" w:pos="5760"/>
+        </w:tabs>
+        <w:ind w:left="5760" w:hanging="360"/>
+      </w:pPr>
+      <w:rPr>
+        <w:rFonts w:ascii="Wingdings" w:hAnsi="Wingdings" w:hint="default"/>
+        <w:sz w:val="20"/>
+      </w:rPr>
+    </w:lvl>
+    <w:lvl w:ilvl="8" w:tentative="1">
+      <w:start w:val="1"/>
+      <w:numFmt w:val="bullet"/>
+      <w:lvlText w:val=""/>
+      <w:lvlJc w:val="left"/>
+      <w:pPr>
+        <w:tabs>
+          <w:tab w:val="num" w:pos="6480"/>
+        </w:tabs>
+        <w:ind w:left="6480" w:hanging="360"/>
+      </w:pPr>
+      <w:rPr>
+        <w:rFonts w:ascii="Wingdings" w:hAnsi="Wingdings" w:hint="default"/>
+        <w:sz w:val="20"/>
+      </w:rPr>
+    </w:lvl>
+  </w:abstractNum>
+  <w:num w:numId="1" w16cid:durableId="205527433">
+    <w:abstractNumId w:val="2"/>
+  </w:num>
+  <w:num w:numId="2" w16cid:durableId="1738631004">
+    <w:abstractNumId w:val="4"/>
+  </w:num>
+  <w:num w:numId="3" w16cid:durableId="760489894">
+    <w:abstractNumId w:val="0"/>
+  </w:num>
+  <w:num w:numId="4" w16cid:durableId="1618754353">
+    <w:abstractNumId w:val="3"/>
+  </w:num>
+  <w:num w:numId="5" w16cid:durableId="2126806958">
+    <w:abstractNumId w:val="5"/>
+  </w:num>
+  <w:num w:numId="6" w16cid:durableId="35350883">
+    <w:abstractNumId w:val="1"/>
+  </w:num>
+</w:numbering>
 </file>
 
 <file path=word/styles.xml><?xml version="1.0" encoding="utf-8"?>
@@ -803,7 +3554,6 @@
     <w:next w:val="Normal"/>
     <w:link w:val="Heading3Char"/>
     <w:uiPriority w:val="9"/>
-    <w:semiHidden/>
     <w:unhideWhenUsed/>
     <w:qFormat/>
     <w:rsid w:val="00631AB1"/>
@@ -1011,7 +3761,6 @@
     <w:basedOn w:val="DefaultParagraphFont"/>
     <w:link w:val="Heading3"/>
     <w:uiPriority w:val="9"/>
-    <w:semiHidden/>
     <w:rsid w:val="00631AB1"/>
     <w:rPr>
       <w:rFonts w:eastAsiaTheme="majorEastAsia" w:cstheme="majorBidi"/>
@@ -1313,6 +4062,111 @@
     <w:uiPriority w:val="99"/>
     <w:rsid w:val="00631AB1"/>
   </w:style>
+  <w:style w:type="paragraph" w:styleId="NormalWeb">
+    <w:name w:val="Normal (Web)"/>
+    <w:basedOn w:val="Normal"/>
+    <w:uiPriority w:val="99"/>
+    <w:semiHidden/>
+    <w:unhideWhenUsed/>
+    <w:rsid w:val="00C41F7A"/>
+    <w:pPr>
+      <w:spacing w:before="100" w:beforeAutospacing="1" w:after="100" w:afterAutospacing="1" w:line="240" w:lineRule="auto"/>
+    </w:pPr>
+    <w:rPr>
+      <w:rFonts w:ascii="Times New Roman" w:eastAsia="Times New Roman" w:hAnsi="Times New Roman" w:cs="Times New Roman"/>
+      <w:kern w:val="0"/>
+      <w:lang w:eastAsia="en-GB"/>
+      <w14:ligatures w14:val="none"/>
+    </w:rPr>
+  </w:style>
+  <w:style w:type="character" w:styleId="Strong">
+    <w:name w:val="Strong"/>
+    <w:basedOn w:val="DefaultParagraphFont"/>
+    <w:uiPriority w:val="22"/>
+    <w:qFormat/>
+    <w:rsid w:val="00C41F7A"/>
+    <w:rPr>
+      <w:b/>
+      <w:bCs/>
+    </w:rPr>
+  </w:style>
+  <w:style w:type="paragraph" w:styleId="HTMLPreformatted">
+    <w:name w:val="HTML Preformatted"/>
+    <w:basedOn w:val="Normal"/>
+    <w:link w:val="HTMLPreformattedChar"/>
+    <w:uiPriority w:val="99"/>
+    <w:semiHidden/>
+    <w:unhideWhenUsed/>
+    <w:rsid w:val="00C41F7A"/>
+    <w:pPr>
+      <w:tabs>
+        <w:tab w:val="left" w:pos="916"/>
+        <w:tab w:val="left" w:pos="1832"/>
+        <w:tab w:val="left" w:pos="2748"/>
+        <w:tab w:val="left" w:pos="3664"/>
+        <w:tab w:val="left" w:pos="4580"/>
+        <w:tab w:val="left" w:pos="5496"/>
+        <w:tab w:val="left" w:pos="6412"/>
+        <w:tab w:val="left" w:pos="7328"/>
+        <w:tab w:val="left" w:pos="8244"/>
+        <w:tab w:val="left" w:pos="9160"/>
+        <w:tab w:val="left" w:pos="10076"/>
+        <w:tab w:val="left" w:pos="10992"/>
+        <w:tab w:val="left" w:pos="11908"/>
+        <w:tab w:val="left" w:pos="12824"/>
+        <w:tab w:val="left" w:pos="13740"/>
+        <w:tab w:val="left" w:pos="14656"/>
+      </w:tabs>
+      <w:spacing w:after="0" w:line="240" w:lineRule="auto"/>
+    </w:pPr>
+    <w:rPr>
+      <w:rFonts w:ascii="Courier New" w:eastAsia="Times New Roman" w:hAnsi="Courier New" w:cs="Courier New"/>
+      <w:kern w:val="0"/>
+      <w:sz w:val="20"/>
+      <w:szCs w:val="20"/>
+      <w:lang w:eastAsia="en-GB"/>
+      <w14:ligatures w14:val="none"/>
+    </w:rPr>
+  </w:style>
+  <w:style w:type="character" w:customStyle="1" w:styleId="HTMLPreformattedChar">
+    <w:name w:val="HTML Preformatted Char"/>
+    <w:basedOn w:val="DefaultParagraphFont"/>
+    <w:link w:val="HTMLPreformatted"/>
+    <w:uiPriority w:val="99"/>
+    <w:semiHidden/>
+    <w:rsid w:val="00C41F7A"/>
+    <w:rPr>
+      <w:rFonts w:ascii="Courier New" w:eastAsia="Times New Roman" w:hAnsi="Courier New" w:cs="Courier New"/>
+      <w:kern w:val="0"/>
+      <w:sz w:val="20"/>
+      <w:szCs w:val="20"/>
+      <w:lang w:eastAsia="en-GB"/>
+      <w14:ligatures w14:val="none"/>
+    </w:rPr>
+  </w:style>
+  <w:style w:type="character" w:styleId="HTMLCode">
+    <w:name w:val="HTML Code"/>
+    <w:basedOn w:val="DefaultParagraphFont"/>
+    <w:uiPriority w:val="99"/>
+    <w:semiHidden/>
+    <w:unhideWhenUsed/>
+    <w:rsid w:val="00C41F7A"/>
+    <w:rPr>
+      <w:rFonts w:ascii="Courier New" w:eastAsia="Times New Roman" w:hAnsi="Courier New" w:cs="Courier New"/>
+      <w:sz w:val="20"/>
+      <w:szCs w:val="20"/>
+    </w:rPr>
+  </w:style>
+  <w:style w:type="character" w:customStyle="1" w:styleId="hljs-keyword">
+    <w:name w:val="hljs-keyword"/>
+    <w:basedOn w:val="DefaultParagraphFont"/>
+    <w:rsid w:val="00C41F7A"/>
+  </w:style>
+  <w:style w:type="character" w:customStyle="1" w:styleId="hljs-punctuation">
+    <w:name w:val="hljs-punctuation"/>
+    <w:basedOn w:val="DefaultParagraphFont"/>
+    <w:rsid w:val="00C41F7A"/>
+  </w:style>
 </w:styles>
 </file>
 
@@ -1386,12 +4240,12 @@
 
 <file path=word/glossary/fontTable.xml><?xml version="1.0" encoding="utf-8"?>
 <w:fonts xmlns:mc="http://schemas.openxmlformats.org/markup-compatibility/2006" xmlns:r="http://schemas.openxmlformats.org/officeDocument/2006/relationships" xmlns:w="http://schemas.openxmlformats.org/wordprocessingml/2006/main" xmlns:w14="http://schemas.microsoft.com/office/word/2010/wordml" xmlns:w15="http://schemas.microsoft.com/office/word/2012/wordml" xmlns:w16cex="http://schemas.microsoft.com/office/word/2018/wordml/cex" xmlns:w16cid="http://schemas.microsoft.com/office/word/2016/wordml/cid" xmlns:w16="http://schemas.microsoft.com/office/word/2018/wordml" xmlns:w16du="http://schemas.microsoft.com/office/word/2023/wordml/word16du" xmlns:w16sdtdh="http://schemas.microsoft.com/office/word/2020/wordml/sdtdatahash" xmlns:w16sdtfl="http://schemas.microsoft.com/office/word/2024/wordml/sdtformatlock" xmlns:w16se="http://schemas.microsoft.com/office/word/2015/wordml/symex" mc:Ignorable="w14 w15 w16se w16cid w16 w16cex w16sdtdh w16sdtfl w16du">
-  <w:font w:name="Aptos">
-    <w:panose1 w:val="020B0004020202020204"/>
-    <w:charset w:val="00"/>
-    <w:family w:val="swiss"/>
+  <w:font w:name="Symbol">
+    <w:panose1 w:val="05050102010706020507"/>
+    <w:charset w:val="02"/>
+    <w:family w:val="decorative"/>
     <w:pitch w:val="variable"/>
-    <w:sig w:usb0="20000287" w:usb1="00000003" w:usb2="00000000" w:usb3="00000000" w:csb0="0000019F" w:csb1="00000000"/>
+    <w:sig w:usb0="00000000" w:usb1="10000000" w:usb2="00000000" w:usb3="00000000" w:csb0="80000000" w:csb1="00000000"/>
   </w:font>
   <w:font w:name="Times New Roman">
     <w:panose1 w:val="02020603050405020304"/>
@@ -1400,12 +4254,40 @@
     <w:pitch w:val="variable"/>
     <w:sig w:usb0="E0002EFF" w:usb1="C000785B" w:usb2="00000009" w:usb3="00000000" w:csb0="000001FF" w:csb1="00000000"/>
   </w:font>
+  <w:font w:name="Courier New">
+    <w:panose1 w:val="02070309020205020404"/>
+    <w:charset w:val="00"/>
+    <w:family w:val="modern"/>
+    <w:pitch w:val="fixed"/>
+    <w:sig w:usb0="E0002AFF" w:usb1="C0007843" w:usb2="00000009" w:usb3="00000000" w:csb0="000001FF" w:csb1="00000000"/>
+  </w:font>
+  <w:font w:name="Wingdings">
+    <w:panose1 w:val="05000000000000000000"/>
+    <w:charset w:val="02"/>
+    <w:family w:val="auto"/>
+    <w:pitch w:val="variable"/>
+    <w:sig w:usb0="00000000" w:usb1="10000000" w:usb2="00000000" w:usb3="00000000" w:csb0="80000000" w:csb1="00000000"/>
+  </w:font>
+  <w:font w:name="Aptos">
+    <w:panose1 w:val="020B0004020202020204"/>
+    <w:charset w:val="00"/>
+    <w:family w:val="swiss"/>
+    <w:pitch w:val="variable"/>
+    <w:sig w:usb0="20000287" w:usb1="00000003" w:usb2="00000000" w:usb3="00000000" w:csb0="0000019F" w:csb1="00000000"/>
+  </w:font>
   <w:font w:name="Aptos Display">
     <w:panose1 w:val="020B0004020202020204"/>
     <w:charset w:val="00"/>
     <w:family w:val="swiss"/>
     <w:pitch w:val="variable"/>
     <w:sig w:usb0="20000287" w:usb1="00000003" w:usb2="00000000" w:usb3="00000000" w:csb0="0000019F" w:csb1="00000000"/>
+  </w:font>
+  <w:font w:name="Apple Color Emoji">
+    <w:panose1 w:val="00000000000000000000"/>
+    <w:charset w:val="00"/>
+    <w:family w:val="auto"/>
+    <w:pitch w:val="variable"/>
+    <w:sig w:usb0="00000003" w:usb1="18000000" w:usb2="14000000" w:usb3="00000000" w:csb0="00000001" w:csb1="00000000"/>
   </w:font>
 </w:fonts>
 </file>
@@ -1427,7 +4309,9 @@
   <w:rsids>
     <w:rsidRoot w:val="008C6BAA"/>
     <w:rsid w:val="004E00C6"/>
+    <w:rsid w:val="00556657"/>
     <w:rsid w:val="00563A1D"/>
+    <w:rsid w:val="00800AF2"/>
     <w:rsid w:val="008C6BAA"/>
   </w:rsids>
   <m:mathPr>
@@ -1879,10 +4763,6 @@
     <w:semiHidden/>
     <w:unhideWhenUsed/>
   </w:style>
-  <w:style w:type="paragraph" w:customStyle="1" w:styleId="57C5769E06C4C2418204625834CD22A7">
-    <w:name w:val="57C5769E06C4C2418204625834CD22A7"/>
-    <w:rsid w:val="008C6BAA"/>
-  </w:style>
   <w:style w:type="paragraph" w:customStyle="1" w:styleId="1BB1BD6371286A41B5CA453CED704177">
     <w:name w:val="1BB1BD6371286A41B5CA453CED704177"/>
     <w:rsid w:val="008C6BAA"/>

</xml_diff>